<commit_message>
Worked on Table 1 and reply to reviewer 1
</commit_message>
<xml_diff>
--- a/Revisions/Reviewer1.docx
+++ b/Revisions/Reviewer1.docx
@@ -1,6 +1,6 @@
 
 <file path=word/document.xml><?xml version="1.0" encoding="utf-8"?>
-<w:document xmlns:wpc="http://schemas.microsoft.com/office/word/2010/wordprocessingCanvas" xmlns:mc="http://schemas.openxmlformats.org/markup-compatibility/2006" xmlns:o="urn:schemas-microsoft-com:office:office" xmlns:r="http://schemas.openxmlformats.org/officeDocument/2006/relationships" xmlns:m="http://schemas.openxmlformats.org/officeDocument/2006/math" xmlns:v="urn:schemas-microsoft-com:vml" xmlns:wp14="http://schemas.microsoft.com/office/word/2010/wordprocessingDrawing" xmlns:wp="http://schemas.openxmlformats.org/drawingml/2006/wordprocessingDrawing" xmlns:w10="urn:schemas-microsoft-com:office:word" xmlns:w="http://schemas.openxmlformats.org/wordprocessingml/2006/main" xmlns:w14="http://schemas.microsoft.com/office/word/2010/wordml" xmlns:w15="http://schemas.microsoft.com/office/word/2012/wordml" xmlns:wpg="http://schemas.microsoft.com/office/word/2010/wordprocessingGroup" xmlns:wpi="http://schemas.microsoft.com/office/word/2010/wordprocessingInk" xmlns:wne="http://schemas.microsoft.com/office/word/2006/wordml" xmlns:wps="http://schemas.microsoft.com/office/word/2010/wordprocessingShape" mc:Ignorable="w14 w15 wp14">
+<w:document xmlns:wpc="http://schemas.microsoft.com/office/word/2010/wordprocessingCanvas" xmlns:cx="http://schemas.microsoft.com/office/drawing/2014/chartex" xmlns:cx1="http://schemas.microsoft.com/office/drawing/2015/9/8/chartex" xmlns:cx2="http://schemas.microsoft.com/office/drawing/2015/10/21/chartex" xmlns:cx3="http://schemas.microsoft.com/office/drawing/2016/5/9/chartex" xmlns:cx4="http://schemas.microsoft.com/office/drawing/2016/5/10/chartex" xmlns:cx5="http://schemas.microsoft.com/office/drawing/2016/5/11/chartex" xmlns:cx6="http://schemas.microsoft.com/office/drawing/2016/5/12/chartex" xmlns:cx7="http://schemas.microsoft.com/office/drawing/2016/5/13/chartex" xmlns:cx8="http://schemas.microsoft.com/office/drawing/2016/5/14/chartex" xmlns:mc="http://schemas.openxmlformats.org/markup-compatibility/2006" xmlns:aink="http://schemas.microsoft.com/office/drawing/2016/ink" xmlns:am3d="http://schemas.microsoft.com/office/drawing/2017/model3d" xmlns:o="urn:schemas-microsoft-com:office:office" xmlns:oel="http://schemas.microsoft.com/office/2019/extlst" xmlns:r="http://schemas.openxmlformats.org/officeDocument/2006/relationships" xmlns:m="http://schemas.openxmlformats.org/officeDocument/2006/math" xmlns:v="urn:schemas-microsoft-com:vml" xmlns:wp14="http://schemas.microsoft.com/office/word/2010/wordprocessingDrawing" xmlns:wp="http://schemas.openxmlformats.org/drawingml/2006/wordprocessingDrawing" xmlns:w10="urn:schemas-microsoft-com:office:word" xmlns:w="http://schemas.openxmlformats.org/wordprocessingml/2006/main" xmlns:w14="http://schemas.microsoft.com/office/word/2010/wordml" xmlns:w15="http://schemas.microsoft.com/office/word/2012/wordml" xmlns:w16cex="http://schemas.microsoft.com/office/word/2018/wordml/cex" xmlns:w16cid="http://schemas.microsoft.com/office/word/2016/wordml/cid" xmlns:w16="http://schemas.microsoft.com/office/word/2018/wordml" xmlns:w16du="http://schemas.microsoft.com/office/word/2023/wordml/word16du" xmlns:w16sdtdh="http://schemas.microsoft.com/office/word/2020/wordml/sdtdatahash" xmlns:w16se="http://schemas.microsoft.com/office/word/2015/wordml/symex" xmlns:wpg="http://schemas.microsoft.com/office/word/2010/wordprocessingGroup" xmlns:wpi="http://schemas.microsoft.com/office/word/2010/wordprocessingInk" xmlns:wne="http://schemas.microsoft.com/office/word/2006/wordml" xmlns:wps="http://schemas.microsoft.com/office/word/2010/wordprocessingShape" mc:Ignorable="w14 w15 w16se w16cid w16 w16cex w16sdtdh wp14">
   <w:body>
     <w:p>
       <w:pPr>
@@ -15,8 +15,6 @@
           <w:szCs w:val="28"/>
         </w:rPr>
       </w:pPr>
-      <w:bookmarkStart w:id="0" w:name="_GoBack"/>
-      <w:bookmarkEnd w:id="0"/>
     </w:p>
     <w:p>
       <w:pPr>
@@ -110,7 +108,25 @@
           <w:sz w:val="28"/>
           <w:szCs w:val="28"/>
         </w:rPr>
-        <w:t>of MaxEnt.</w:t>
+        <w:t xml:space="preserve">of </w:t>
+      </w:r>
+      <w:proofErr w:type="spellStart"/>
+      <w:r>
+        <w:rPr>
+          <w:rFonts w:asciiTheme="majorBidi" w:hAnsiTheme="majorBidi" w:cstheme="majorBidi"/>
+          <w:sz w:val="28"/>
+          <w:szCs w:val="28"/>
+        </w:rPr>
+        <w:t>MaxEnt</w:t>
+      </w:r>
+      <w:proofErr w:type="spellEnd"/>
+      <w:r>
+        <w:rPr>
+          <w:rFonts w:asciiTheme="majorBidi" w:hAnsiTheme="majorBidi" w:cstheme="majorBidi"/>
+          <w:sz w:val="28"/>
+          <w:szCs w:val="28"/>
+        </w:rPr>
+        <w:t>.</w:t>
       </w:r>
     </w:p>
     <w:p>
@@ -347,6 +363,44 @@
         <w:spacing w:after="0" w:line="240" w:lineRule="auto"/>
         <w:rPr>
           <w:rFonts w:asciiTheme="majorBidi" w:hAnsiTheme="majorBidi" w:cstheme="majorBidi"/>
+          <w:color w:val="5B9BD5" w:themeColor="accent1"/>
+          <w:sz w:val="28"/>
+          <w:szCs w:val="28"/>
+        </w:rPr>
+      </w:pPr>
+      <w:r>
+        <w:rPr>
+          <w:rFonts w:asciiTheme="majorBidi" w:hAnsiTheme="majorBidi" w:cstheme="majorBidi"/>
+          <w:color w:val="5B9BD5" w:themeColor="accent1"/>
+          <w:sz w:val="28"/>
+          <w:szCs w:val="28"/>
+        </w:rPr>
+        <w:t>We added a description of the main columns and redraw the model structure using a font that matches equations. The entire table is now in LaTeX format.</w:t>
+      </w:r>
+    </w:p>
+    <w:p>
+      <w:pPr>
+        <w:autoSpaceDE w:val="0"/>
+        <w:autoSpaceDN w:val="0"/>
+        <w:bidi w:val="0"/>
+        <w:adjustRightInd w:val="0"/>
+        <w:spacing w:after="0" w:line="240" w:lineRule="auto"/>
+        <w:rPr>
+          <w:rFonts w:asciiTheme="majorBidi" w:hAnsiTheme="majorBidi" w:cstheme="majorBidi"/>
+          <w:sz w:val="28"/>
+          <w:szCs w:val="28"/>
+        </w:rPr>
+      </w:pPr>
+    </w:p>
+    <w:p>
+      <w:pPr>
+        <w:autoSpaceDE w:val="0"/>
+        <w:autoSpaceDN w:val="0"/>
+        <w:bidi w:val="0"/>
+        <w:adjustRightInd w:val="0"/>
+        <w:spacing w:after="0" w:line="240" w:lineRule="auto"/>
+        <w:rPr>
+          <w:rFonts w:asciiTheme="majorBidi" w:hAnsiTheme="majorBidi" w:cstheme="majorBidi"/>
           <w:sz w:val="28"/>
           <w:szCs w:val="28"/>
         </w:rPr>
@@ -511,69 +565,75 @@
         <w:bidi w:val="0"/>
         <w:adjustRightInd w:val="0"/>
         <w:spacing w:after="0" w:line="240" w:lineRule="auto"/>
+        <w:rPr>
+          <w:rFonts w:asciiTheme="majorBidi" w:hAnsiTheme="majorBidi" w:cstheme="majorBidi"/>
+          <w:sz w:val="28"/>
+          <w:szCs w:val="28"/>
+        </w:rPr>
+      </w:pPr>
+    </w:p>
+    <w:p>
+      <w:pPr>
+        <w:autoSpaceDE w:val="0"/>
+        <w:autoSpaceDN w:val="0"/>
+        <w:bidi w:val="0"/>
+        <w:adjustRightInd w:val="0"/>
+        <w:spacing w:after="0" w:line="240" w:lineRule="auto"/>
         <w:jc w:val="both"/>
-        <w:rPr>
-          <w:rFonts w:asciiTheme="majorBidi" w:hAnsiTheme="majorBidi" w:cstheme="majorBidi"/>
-          <w:sz w:val="28"/>
-          <w:szCs w:val="28"/>
-        </w:rPr>
-      </w:pPr>
-      <w:r>
-        <w:rPr>
-          <w:rFonts w:asciiTheme="majorBidi" w:hAnsiTheme="majorBidi" w:cstheme="majorBidi"/>
-          <w:sz w:val="28"/>
-          <w:szCs w:val="28"/>
-        </w:rPr>
-        <w:t>3</w:t>
-      </w:r>
-      <w:r>
-        <w:rPr>
-          <w:rFonts w:asciiTheme="majorBidi" w:hAnsiTheme="majorBidi" w:cstheme="majorBidi"/>
-          <w:sz w:val="28"/>
-          <w:szCs w:val="28"/>
-        </w:rPr>
-        <w:t xml:space="preserve">- </w:t>
-      </w:r>
-      <w:r>
-        <w:rPr>
-          <w:rFonts w:asciiTheme="majorBidi" w:hAnsiTheme="majorBidi" w:cstheme="majorBidi"/>
-          <w:sz w:val="28"/>
-          <w:szCs w:val="28"/>
-        </w:rPr>
-        <w:t>In references some new paper</w:t>
-      </w:r>
-      <w:r>
-        <w:rPr>
-          <w:rFonts w:asciiTheme="majorBidi" w:hAnsiTheme="majorBidi" w:cstheme="majorBidi"/>
-          <w:sz w:val="28"/>
-          <w:szCs w:val="28"/>
-        </w:rPr>
-        <w:t>s</w:t>
-      </w:r>
-      <w:r>
-        <w:rPr>
-          <w:rFonts w:asciiTheme="majorBidi" w:hAnsiTheme="majorBidi" w:cstheme="majorBidi"/>
-          <w:sz w:val="28"/>
-          <w:szCs w:val="28"/>
-        </w:rPr>
-        <w:t xml:space="preserve"> are missed.</w:t>
-      </w:r>
-      <w:r>
-        <w:rPr>
-          <w:rFonts w:asciiTheme="majorBidi" w:hAnsiTheme="majorBidi" w:cstheme="majorBidi"/>
-          <w:sz w:val="28"/>
-          <w:szCs w:val="28"/>
-        </w:rPr>
-        <w:t xml:space="preserve"> </w:t>
-      </w:r>
-      <w:r>
         <w:rPr>
           <w:rStyle w:val="yiv4413469875gmail-normaltextrun"/>
           <w:rFonts w:ascii="New New New serif" w:hAnsi="New New New serif"/>
           <w:sz w:val="28"/>
           <w:szCs w:val="28"/>
         </w:rPr>
-        <w:t>It</w:t>
+      </w:pPr>
+      <w:r>
+        <w:rPr>
+          <w:rFonts w:asciiTheme="majorBidi" w:hAnsiTheme="majorBidi" w:cstheme="majorBidi"/>
+          <w:sz w:val="28"/>
+          <w:szCs w:val="28"/>
+        </w:rPr>
+        <w:t>3</w:t>
+      </w:r>
+      <w:r>
+        <w:rPr>
+          <w:rFonts w:asciiTheme="majorBidi" w:hAnsiTheme="majorBidi" w:cstheme="majorBidi"/>
+          <w:sz w:val="28"/>
+          <w:szCs w:val="28"/>
+        </w:rPr>
+        <w:t xml:space="preserve">- </w:t>
+      </w:r>
+      <w:r>
+        <w:rPr>
+          <w:rFonts w:asciiTheme="majorBidi" w:hAnsiTheme="majorBidi" w:cstheme="majorBidi"/>
+          <w:sz w:val="28"/>
+          <w:szCs w:val="28"/>
+        </w:rPr>
+        <w:t>In references some new paper</w:t>
+      </w:r>
+      <w:r>
+        <w:rPr>
+          <w:rFonts w:asciiTheme="majorBidi" w:hAnsiTheme="majorBidi" w:cstheme="majorBidi"/>
+          <w:sz w:val="28"/>
+          <w:szCs w:val="28"/>
+        </w:rPr>
+        <w:t>s</w:t>
+      </w:r>
+      <w:r>
+        <w:rPr>
+          <w:rFonts w:asciiTheme="majorBidi" w:hAnsiTheme="majorBidi" w:cstheme="majorBidi"/>
+          <w:sz w:val="28"/>
+          <w:szCs w:val="28"/>
+        </w:rPr>
+        <w:t xml:space="preserve"> are missed.</w:t>
+      </w:r>
+      <w:r>
+        <w:rPr>
+          <w:rFonts w:asciiTheme="majorBidi" w:hAnsiTheme="majorBidi" w:cstheme="majorBidi"/>
+          <w:sz w:val="28"/>
+          <w:szCs w:val="28"/>
+        </w:rPr>
+        <w:t xml:space="preserve"> </w:t>
       </w:r>
       <w:r>
         <w:rPr>
@@ -582,7 +642,7 @@
           <w:sz w:val="28"/>
           <w:szCs w:val="28"/>
         </w:rPr>
-        <w:t xml:space="preserve"> is suggested to add or even replace some older references with the </w:t>
+        <w:t>It</w:t>
       </w:r>
       <w:r>
         <w:rPr>
@@ -591,8 +651,32 @@
           <w:sz w:val="28"/>
           <w:szCs w:val="28"/>
         </w:rPr>
+        <w:t xml:space="preserve"> is suggested to add or even replace some older references with the </w:t>
+      </w:r>
+      <w:r>
+        <w:rPr>
+          <w:rStyle w:val="yiv4413469875gmail-normaltextrun"/>
+          <w:rFonts w:ascii="New New New serif" w:hAnsi="New New New serif"/>
+          <w:sz w:val="28"/>
+          <w:szCs w:val="28"/>
+        </w:rPr>
         <w:t>newer ones.</w:t>
       </w:r>
+    </w:p>
+    <w:p>
+      <w:pPr>
+        <w:autoSpaceDE w:val="0"/>
+        <w:autoSpaceDN w:val="0"/>
+        <w:bidi w:val="0"/>
+        <w:adjustRightInd w:val="0"/>
+        <w:spacing w:after="0" w:line="240" w:lineRule="auto"/>
+        <w:jc w:val="both"/>
+        <w:rPr>
+          <w:rFonts w:asciiTheme="majorBidi" w:hAnsiTheme="majorBidi" w:cstheme="majorBidi"/>
+          <w:sz w:val="28"/>
+          <w:szCs w:val="28"/>
+        </w:rPr>
+      </w:pPr>
     </w:p>
     <w:p>
       <w:pPr>
@@ -700,10 +784,49 @@
         <w:spacing w:after="0" w:line="240" w:lineRule="auto"/>
         <w:rPr>
           <w:rFonts w:asciiTheme="majorBidi" w:hAnsiTheme="majorBidi" w:cstheme="majorBidi"/>
-          <w:sz w:val="28"/>
-          <w:szCs w:val="28"/>
-        </w:rPr>
-      </w:pPr>
+          <w:color w:val="5B9BD5" w:themeColor="accent1"/>
+          <w:sz w:val="28"/>
+          <w:szCs w:val="28"/>
+        </w:rPr>
+      </w:pPr>
+      <w:r>
+        <w:rPr>
+          <w:rFonts w:asciiTheme="majorBidi" w:hAnsiTheme="majorBidi" w:cstheme="majorBidi"/>
+          <w:color w:val="5B9BD5" w:themeColor="accent1"/>
+          <w:sz w:val="28"/>
+          <w:szCs w:val="28"/>
+        </w:rPr>
+        <w:t xml:space="preserve">We carefully reviewed the recent literature and </w:t>
+      </w:r>
+      <w:r>
+        <w:rPr>
+          <w:rFonts w:asciiTheme="majorBidi" w:hAnsiTheme="majorBidi" w:cstheme="majorBidi"/>
+          <w:color w:val="5B9BD5" w:themeColor="accent1"/>
+          <w:sz w:val="28"/>
+          <w:szCs w:val="28"/>
+        </w:rPr>
+        <w:t xml:space="preserve">made updates in the manuscripts accordingly. However, it is important to mention that there are no many publications on the topic of entropy, information content, or complexity for compartmental dynamical systems. There is more recent literature related to the </w:t>
+      </w:r>
+      <w:proofErr w:type="spellStart"/>
+      <w:r>
+        <w:rPr>
+          <w:rFonts w:asciiTheme="majorBidi" w:hAnsiTheme="majorBidi" w:cstheme="majorBidi"/>
+          <w:color w:val="5B9BD5" w:themeColor="accent1"/>
+          <w:sz w:val="28"/>
+          <w:szCs w:val="28"/>
+        </w:rPr>
+        <w:t>MaxEnt</w:t>
+      </w:r>
+      <w:proofErr w:type="spellEnd"/>
+      <w:r>
+        <w:rPr>
+          <w:rFonts w:asciiTheme="majorBidi" w:hAnsiTheme="majorBidi" w:cstheme="majorBidi"/>
+          <w:color w:val="5B9BD5" w:themeColor="accent1"/>
+          <w:sz w:val="28"/>
+          <w:szCs w:val="28"/>
+        </w:rPr>
+        <w:t xml:space="preserve"> approach for modeling in general, but again, there is a lack of studies applying these concepts to compartmental dynamical systems. This situation highlights the relevance of our contribution because it fills an important gap for a particular class of models (compartmental systems) that are widely used in many scientific disciplines. </w:t>
+      </w:r>
     </w:p>
     <w:p>
       <w:pPr>
@@ -774,7 +897,7 @@
 </file>
 
 <file path=word/styles.xml><?xml version="1.0" encoding="utf-8"?>
-<w:styles xmlns:mc="http://schemas.openxmlformats.org/markup-compatibility/2006" xmlns:r="http://schemas.openxmlformats.org/officeDocument/2006/relationships" xmlns:w="http://schemas.openxmlformats.org/wordprocessingml/2006/main" xmlns:w14="http://schemas.microsoft.com/office/word/2010/wordml" xmlns:w15="http://schemas.microsoft.com/office/word/2012/wordml" mc:Ignorable="w14 w15">
+<w:styles xmlns:mc="http://schemas.openxmlformats.org/markup-compatibility/2006" xmlns:r="http://schemas.openxmlformats.org/officeDocument/2006/relationships" xmlns:w="http://schemas.openxmlformats.org/wordprocessingml/2006/main" xmlns:w14="http://schemas.microsoft.com/office/word/2010/wordml" xmlns:w15="http://schemas.microsoft.com/office/word/2012/wordml" xmlns:w16cex="http://schemas.microsoft.com/office/word/2018/wordml/cex" xmlns:w16cid="http://schemas.microsoft.com/office/word/2016/wordml/cid" xmlns:w16="http://schemas.microsoft.com/office/word/2018/wordml" xmlns:w16sdtdh="http://schemas.microsoft.com/office/word/2020/wordml/sdtdatahash" xmlns:w16se="http://schemas.microsoft.com/office/word/2015/wordml/symex" mc:Ignorable="w14 w15 w16se w16cid w16 w16cex w16sdtdh">
   <w:docDefaults>
     <w:rPrDefault>
       <w:rPr>
@@ -790,7 +913,7 @@
       </w:pPr>
     </w:pPrDefault>
   </w:docDefaults>
-  <w:latentStyles w:defLockedState="0" w:defUIPriority="99" w:defSemiHidden="0" w:defUnhideWhenUsed="0" w:defQFormat="0" w:count="371">
+  <w:latentStyles w:defLockedState="0" w:defUIPriority="99" w:defSemiHidden="0" w:defUnhideWhenUsed="0" w:defQFormat="0" w:count="376">
     <w:lsdException w:name="Normal" w:uiPriority="0" w:qFormat="1"/>
     <w:lsdException w:name="heading 1" w:uiPriority="9" w:qFormat="1"/>
     <w:lsdException w:name="heading 2" w:semiHidden="1" w:uiPriority="9" w:unhideWhenUsed="1" w:qFormat="1"/>
@@ -896,7 +1019,6 @@
     <w:lsdException w:name="HTML Sample" w:semiHidden="1" w:unhideWhenUsed="1"/>
     <w:lsdException w:name="HTML Typewriter" w:semiHidden="1" w:unhideWhenUsed="1"/>
     <w:lsdException w:name="HTML Variable" w:semiHidden="1" w:unhideWhenUsed="1"/>
-    <w:lsdException w:name="Normal Table" w:semiHidden="1" w:unhideWhenUsed="1"/>
     <w:lsdException w:name="annotation subject" w:semiHidden="1" w:unhideWhenUsed="1"/>
     <w:lsdException w:name="No List" w:semiHidden="1" w:unhideWhenUsed="1"/>
     <w:lsdException w:name="Outline List 1" w:semiHidden="1" w:unhideWhenUsed="1"/>
@@ -939,11 +1061,8 @@
     <w:lsdException w:name="Table Contemporary" w:semiHidden="1" w:unhideWhenUsed="1"/>
     <w:lsdException w:name="Table Elegant" w:semiHidden="1" w:unhideWhenUsed="1"/>
     <w:lsdException w:name="Table Professional" w:semiHidden="1" w:unhideWhenUsed="1"/>
-    <w:lsdException w:name="Table Subtle 1" w:semiHidden="1" w:unhideWhenUsed="1"/>
     <w:lsdException w:name="Table Subtle 2" w:semiHidden="1" w:unhideWhenUsed="1"/>
     <w:lsdException w:name="Table Web 1" w:semiHidden="1" w:unhideWhenUsed="1"/>
-    <w:lsdException w:name="Table Web 2" w:semiHidden="1" w:unhideWhenUsed="1"/>
-    <w:lsdException w:name="Table Web 3" w:semiHidden="1" w:unhideWhenUsed="1"/>
     <w:lsdException w:name="Balloon Text" w:semiHidden="1" w:unhideWhenUsed="1"/>
     <w:lsdException w:name="Table Grid" w:uiPriority="39"/>
     <w:lsdException w:name="Table Theme" w:semiHidden="1" w:unhideWhenUsed="1"/>
@@ -1162,6 +1281,11 @@
     <w:lsdException w:name="List Table 5 Dark Accent 6" w:uiPriority="50"/>
     <w:lsdException w:name="List Table 6 Colorful Accent 6" w:uiPriority="51"/>
     <w:lsdException w:name="List Table 7 Colorful Accent 6" w:uiPriority="52"/>
+    <w:lsdException w:name="Mention" w:semiHidden="1" w:unhideWhenUsed="1"/>
+    <w:lsdException w:name="Smart Hyperlink" w:semiHidden="1" w:unhideWhenUsed="1"/>
+    <w:lsdException w:name="Hashtag" w:semiHidden="1" w:unhideWhenUsed="1"/>
+    <w:lsdException w:name="Unresolved Mention" w:semiHidden="1" w:unhideWhenUsed="1"/>
+    <w:lsdException w:name="Smart Link" w:semiHidden="1" w:unhideWhenUsed="1"/>
   </w:latentStyles>
   <w:style w:type="paragraph" w:default="1" w:styleId="Normal">
     <w:name w:val="Normal"/>
@@ -1206,6 +1330,17 @@
     <w:name w:val="yiv4413469875gmail-eop"/>
     <w:basedOn w:val="DefaultParagraphFont"/>
     <w:rsid w:val="001D3ADE"/>
+  </w:style>
+  <w:style w:type="paragraph" w:styleId="ListParagraph">
+    <w:name w:val="List Paragraph"/>
+    <w:basedOn w:val="Normal"/>
+    <w:uiPriority w:val="34"/>
+    <w:qFormat/>
+    <w:rsid w:val="00F22852"/>
+    <w:pPr>
+      <w:ind w:left="720"/>
+      <w:contextualSpacing/>
+    </w:pPr>
   </w:style>
 </w:styles>
 </file>

</xml_diff>

<commit_message>
New version of the manuscript with table 1 in Latex
</commit_message>
<xml_diff>
--- a/Revisions/Reviewer1.docx
+++ b/Revisions/Reviewer1.docx
@@ -1,6 +1,6 @@
 
 <file path=word/document.xml><?xml version="1.0" encoding="utf-8"?>
-<w:document xmlns:wpc="http://schemas.microsoft.com/office/word/2010/wordprocessingCanvas" xmlns:cx="http://schemas.microsoft.com/office/drawing/2014/chartex" xmlns:cx1="http://schemas.microsoft.com/office/drawing/2015/9/8/chartex" xmlns:cx2="http://schemas.microsoft.com/office/drawing/2015/10/21/chartex" xmlns:cx3="http://schemas.microsoft.com/office/drawing/2016/5/9/chartex" xmlns:cx4="http://schemas.microsoft.com/office/drawing/2016/5/10/chartex" xmlns:cx5="http://schemas.microsoft.com/office/drawing/2016/5/11/chartex" xmlns:cx6="http://schemas.microsoft.com/office/drawing/2016/5/12/chartex" xmlns:cx7="http://schemas.microsoft.com/office/drawing/2016/5/13/chartex" xmlns:cx8="http://schemas.microsoft.com/office/drawing/2016/5/14/chartex" xmlns:mc="http://schemas.openxmlformats.org/markup-compatibility/2006" xmlns:aink="http://schemas.microsoft.com/office/drawing/2016/ink" xmlns:am3d="http://schemas.microsoft.com/office/drawing/2017/model3d" xmlns:o="urn:schemas-microsoft-com:office:office" xmlns:oel="http://schemas.microsoft.com/office/2019/extlst" xmlns:r="http://schemas.openxmlformats.org/officeDocument/2006/relationships" xmlns:m="http://schemas.openxmlformats.org/officeDocument/2006/math" xmlns:v="urn:schemas-microsoft-com:vml" xmlns:wp14="http://schemas.microsoft.com/office/word/2010/wordprocessingDrawing" xmlns:wp="http://schemas.openxmlformats.org/drawingml/2006/wordprocessingDrawing" xmlns:w10="urn:schemas-microsoft-com:office:word" xmlns:w="http://schemas.openxmlformats.org/wordprocessingml/2006/main" xmlns:w14="http://schemas.microsoft.com/office/word/2010/wordml" xmlns:w15="http://schemas.microsoft.com/office/word/2012/wordml" xmlns:w16cex="http://schemas.microsoft.com/office/word/2018/wordml/cex" xmlns:w16cid="http://schemas.microsoft.com/office/word/2016/wordml/cid" xmlns:w16="http://schemas.microsoft.com/office/word/2018/wordml" xmlns:w16du="http://schemas.microsoft.com/office/word/2023/wordml/word16du" xmlns:w16sdtdh="http://schemas.microsoft.com/office/word/2020/wordml/sdtdatahash" xmlns:w16se="http://schemas.microsoft.com/office/word/2015/wordml/symex" xmlns:wpg="http://schemas.microsoft.com/office/word/2010/wordprocessingGroup" xmlns:wpi="http://schemas.microsoft.com/office/word/2010/wordprocessingInk" xmlns:wne="http://schemas.microsoft.com/office/word/2006/wordml" xmlns:wps="http://schemas.microsoft.com/office/word/2010/wordprocessingShape" mc:Ignorable="w14 w15 w16se w16cid w16 w16cex w16sdtdh wp14">
+<w:document xmlns:wpc="http://schemas.microsoft.com/office/word/2010/wordprocessingCanvas" xmlns:cx="http://schemas.microsoft.com/office/drawing/2014/chartex" xmlns:cx1="http://schemas.microsoft.com/office/drawing/2015/9/8/chartex" xmlns:cx2="http://schemas.microsoft.com/office/drawing/2015/10/21/chartex" xmlns:cx3="http://schemas.microsoft.com/office/drawing/2016/5/9/chartex" xmlns:cx4="http://schemas.microsoft.com/office/drawing/2016/5/10/chartex" xmlns:cx5="http://schemas.microsoft.com/office/drawing/2016/5/11/chartex" xmlns:cx6="http://schemas.microsoft.com/office/drawing/2016/5/12/chartex" xmlns:cx7="http://schemas.microsoft.com/office/drawing/2016/5/13/chartex" xmlns:cx8="http://schemas.microsoft.com/office/drawing/2016/5/14/chartex" xmlns:mc="http://schemas.openxmlformats.org/markup-compatibility/2006" xmlns:aink="http://schemas.microsoft.com/office/drawing/2016/ink" xmlns:am3d="http://schemas.microsoft.com/office/drawing/2017/model3d" xmlns:o="urn:schemas-microsoft-com:office:office" xmlns:oel="http://schemas.microsoft.com/office/2019/extlst" xmlns:r="http://schemas.openxmlformats.org/officeDocument/2006/relationships" xmlns:m="http://schemas.openxmlformats.org/officeDocument/2006/math" xmlns:v="urn:schemas-microsoft-com:vml" xmlns:wp14="http://schemas.microsoft.com/office/word/2010/wordprocessingDrawing" xmlns:wp="http://schemas.openxmlformats.org/drawingml/2006/wordprocessingDrawing" xmlns:w10="urn:schemas-microsoft-com:office:word" xmlns:w="http://schemas.openxmlformats.org/wordprocessingml/2006/main" xmlns:w14="http://schemas.microsoft.com/office/word/2010/wordml" xmlns:w15="http://schemas.microsoft.com/office/word/2012/wordml" xmlns:w16cex="http://schemas.microsoft.com/office/word/2018/wordml/cex" xmlns:w16cid="http://schemas.microsoft.com/office/word/2016/wordml/cid" xmlns:w16="http://schemas.microsoft.com/office/word/2018/wordml" xmlns:w16sdtdh="http://schemas.microsoft.com/office/word/2020/wordml/sdtdatahash" xmlns:w16se="http://schemas.microsoft.com/office/word/2015/wordml/symex" xmlns:wpg="http://schemas.microsoft.com/office/word/2010/wordprocessingGroup" xmlns:wpi="http://schemas.microsoft.com/office/word/2010/wordprocessingInk" xmlns:wne="http://schemas.microsoft.com/office/word/2006/wordml" xmlns:wps="http://schemas.microsoft.com/office/word/2010/wordprocessingShape" mc:Ignorable="w14 w15 w16se w16cid w16 w16cex w16sdtdh wp14">
   <w:body>
     <w:p>
       <w:pPr>
@@ -661,6 +661,40 @@
           <w:szCs w:val="28"/>
         </w:rPr>
         <w:t>newer ones.</w:t>
+      </w:r>
+    </w:p>
+    <w:p>
+      <w:pPr>
+        <w:autoSpaceDE w:val="0"/>
+        <w:autoSpaceDN w:val="0"/>
+        <w:bidi w:val="0"/>
+        <w:adjustRightInd w:val="0"/>
+        <w:spacing w:after="0" w:line="240" w:lineRule="auto"/>
+        <w:jc w:val="both"/>
+        <w:rPr>
+          <w:rFonts w:asciiTheme="majorBidi" w:hAnsiTheme="majorBidi" w:cstheme="majorBidi"/>
+          <w:color w:val="5B9BD5" w:themeColor="accent1"/>
+          <w:sz w:val="28"/>
+          <w:szCs w:val="28"/>
+        </w:rPr>
+      </w:pPr>
+      <w:r>
+        <w:rPr>
+          <w:rFonts w:asciiTheme="majorBidi" w:hAnsiTheme="majorBidi" w:cstheme="majorBidi"/>
+          <w:color w:val="5B9BD5" w:themeColor="accent1"/>
+          <w:sz w:val="28"/>
+          <w:szCs w:val="28"/>
+        </w:rPr>
+        <w:t xml:space="preserve">Although we </w:t>
+      </w:r>
+      <w:r>
+        <w:rPr>
+          <w:rFonts w:asciiTheme="majorBidi" w:hAnsiTheme="majorBidi" w:cstheme="majorBidi"/>
+          <w:color w:val="5B9BD5" w:themeColor="accent1"/>
+          <w:sz w:val="28"/>
+          <w:szCs w:val="28"/>
+        </w:rPr>
+        <w:t xml:space="preserve">added new references, it is difficult for us to know exactly what references the reviewer has in mind, and in particular whether the new references should be on the topic of compartmental systems, complexity, or entropy. </w:t>
       </w:r>
     </w:p>
     <w:p>
@@ -1019,6 +1053,7 @@
     <w:lsdException w:name="HTML Sample" w:semiHidden="1" w:unhideWhenUsed="1"/>
     <w:lsdException w:name="HTML Typewriter" w:semiHidden="1" w:unhideWhenUsed="1"/>
     <w:lsdException w:name="HTML Variable" w:semiHidden="1" w:unhideWhenUsed="1"/>
+    <w:lsdException w:name="Normal Table" w:semiHidden="1" w:unhideWhenUsed="1"/>
     <w:lsdException w:name="annotation subject" w:semiHidden="1" w:unhideWhenUsed="1"/>
     <w:lsdException w:name="No List" w:semiHidden="1" w:unhideWhenUsed="1"/>
     <w:lsdException w:name="Outline List 1" w:semiHidden="1" w:unhideWhenUsed="1"/>
@@ -1061,8 +1096,11 @@
     <w:lsdException w:name="Table Contemporary" w:semiHidden="1" w:unhideWhenUsed="1"/>
     <w:lsdException w:name="Table Elegant" w:semiHidden="1" w:unhideWhenUsed="1"/>
     <w:lsdException w:name="Table Professional" w:semiHidden="1" w:unhideWhenUsed="1"/>
+    <w:lsdException w:name="Table Subtle 1" w:semiHidden="1" w:unhideWhenUsed="1"/>
     <w:lsdException w:name="Table Subtle 2" w:semiHidden="1" w:unhideWhenUsed="1"/>
     <w:lsdException w:name="Table Web 1" w:semiHidden="1" w:unhideWhenUsed="1"/>
+    <w:lsdException w:name="Table Web 2" w:semiHidden="1" w:unhideWhenUsed="1"/>
+    <w:lsdException w:name="Table Web 3" w:semiHidden="1" w:unhideWhenUsed="1"/>
     <w:lsdException w:name="Balloon Text" w:semiHidden="1" w:unhideWhenUsed="1"/>
     <w:lsdException w:name="Table Grid" w:uiPriority="39"/>
     <w:lsdException w:name="Table Theme" w:semiHidden="1" w:unhideWhenUsed="1"/>

</xml_diff>

<commit_message>
Added new references and edit the main text
</commit_message>
<xml_diff>
--- a/Revisions/Reviewer1.docx
+++ b/Revisions/Reviewer1.docx
@@ -685,16 +685,52 @@
           <w:sz w:val="28"/>
           <w:szCs w:val="28"/>
         </w:rPr>
-        <w:t xml:space="preserve">Although we </w:t>
-      </w:r>
-      <w:r>
-        <w:rPr>
-          <w:rFonts w:asciiTheme="majorBidi" w:hAnsiTheme="majorBidi" w:cstheme="majorBidi"/>
-          <w:color w:val="5B9BD5" w:themeColor="accent1"/>
-          <w:sz w:val="28"/>
-          <w:szCs w:val="28"/>
-        </w:rPr>
-        <w:t xml:space="preserve">added new references, it is difficult for us to know exactly what references the reviewer has in mind, and in particular whether the new references should be on the topic of compartmental systems, complexity, or entropy. </w:t>
+        <w:t>We</w:t>
+      </w:r>
+      <w:r>
+        <w:rPr>
+          <w:rFonts w:asciiTheme="majorBidi" w:hAnsiTheme="majorBidi" w:cstheme="majorBidi"/>
+          <w:color w:val="5B9BD5" w:themeColor="accent1"/>
+          <w:sz w:val="28"/>
+          <w:szCs w:val="28"/>
+        </w:rPr>
+        <w:t xml:space="preserve"> </w:t>
+      </w:r>
+      <w:r>
+        <w:rPr>
+          <w:rFonts w:asciiTheme="majorBidi" w:hAnsiTheme="majorBidi" w:cstheme="majorBidi"/>
+          <w:color w:val="5B9BD5" w:themeColor="accent1"/>
+          <w:sz w:val="28"/>
+          <w:szCs w:val="28"/>
+        </w:rPr>
+        <w:t>added</w:t>
+      </w:r>
+      <w:r>
+        <w:rPr>
+          <w:rFonts w:asciiTheme="majorBidi" w:hAnsiTheme="majorBidi" w:cstheme="majorBidi"/>
+          <w:color w:val="5B9BD5" w:themeColor="accent1"/>
+          <w:sz w:val="28"/>
+          <w:szCs w:val="28"/>
+        </w:rPr>
+        <w:t xml:space="preserve"> several</w:t>
+      </w:r>
+      <w:r>
+        <w:rPr>
+          <w:rFonts w:asciiTheme="majorBidi" w:hAnsiTheme="majorBidi" w:cstheme="majorBidi"/>
+          <w:color w:val="5B9BD5" w:themeColor="accent1"/>
+          <w:sz w:val="28"/>
+          <w:szCs w:val="28"/>
+        </w:rPr>
+        <w:t xml:space="preserve"> new references</w:t>
+      </w:r>
+      <w:r>
+        <w:rPr>
+          <w:rFonts w:asciiTheme="majorBidi" w:hAnsiTheme="majorBidi" w:cstheme="majorBidi"/>
+          <w:color w:val="5B9BD5" w:themeColor="accent1"/>
+          <w:sz w:val="28"/>
+          <w:szCs w:val="28"/>
+        </w:rPr>
+        <w:t xml:space="preserve"> to the new version.</w:t>
       </w:r>
     </w:p>
     <w:p>
@@ -839,7 +875,61 @@
           <w:sz w:val="28"/>
           <w:szCs w:val="28"/>
         </w:rPr>
-        <w:t xml:space="preserve">made updates in the manuscripts accordingly. However, it is important to mention that there are no many publications on the topic of entropy, information content, or complexity for compartmental dynamical systems. There is more recent literature related to the </w:t>
+        <w:t xml:space="preserve">made updates in the manuscripts accordingly. However, it is important to mention that there are no many publications </w:t>
+      </w:r>
+      <w:r>
+        <w:rPr>
+          <w:rFonts w:asciiTheme="majorBidi" w:hAnsiTheme="majorBidi" w:cstheme="majorBidi"/>
+          <w:color w:val="5B9BD5" w:themeColor="accent1"/>
+          <w:sz w:val="28"/>
+          <w:szCs w:val="28"/>
+        </w:rPr>
+        <w:t>that combines</w:t>
+      </w:r>
+      <w:r>
+        <w:rPr>
+          <w:rFonts w:asciiTheme="majorBidi" w:hAnsiTheme="majorBidi" w:cstheme="majorBidi"/>
+          <w:color w:val="5B9BD5" w:themeColor="accent1"/>
+          <w:sz w:val="28"/>
+          <w:szCs w:val="28"/>
+        </w:rPr>
+        <w:t xml:space="preserve"> the topic</w:t>
+      </w:r>
+      <w:r>
+        <w:rPr>
+          <w:rFonts w:asciiTheme="majorBidi" w:hAnsiTheme="majorBidi" w:cstheme="majorBidi"/>
+          <w:color w:val="5B9BD5" w:themeColor="accent1"/>
+          <w:sz w:val="28"/>
+          <w:szCs w:val="28"/>
+        </w:rPr>
+        <w:t>s</w:t>
+      </w:r>
+      <w:r>
+        <w:rPr>
+          <w:rFonts w:asciiTheme="majorBidi" w:hAnsiTheme="majorBidi" w:cstheme="majorBidi"/>
+          <w:color w:val="5B9BD5" w:themeColor="accent1"/>
+          <w:sz w:val="28"/>
+          <w:szCs w:val="28"/>
+        </w:rPr>
+        <w:t xml:space="preserve"> of entropy, information content, </w:t>
+      </w:r>
+      <w:r>
+        <w:rPr>
+          <w:rFonts w:asciiTheme="majorBidi" w:hAnsiTheme="majorBidi" w:cstheme="majorBidi"/>
+          <w:color w:val="5B9BD5" w:themeColor="accent1"/>
+          <w:sz w:val="28"/>
+          <w:szCs w:val="28"/>
+        </w:rPr>
+        <w:t>and</w:t>
+      </w:r>
+      <w:r>
+        <w:rPr>
+          <w:rFonts w:asciiTheme="majorBidi" w:hAnsiTheme="majorBidi" w:cstheme="majorBidi"/>
+          <w:color w:val="5B9BD5" w:themeColor="accent1"/>
+          <w:sz w:val="28"/>
+          <w:szCs w:val="28"/>
+        </w:rPr>
+        <w:t xml:space="preserve"> complexity for compartmental dynamical systems. There is more recent literature related to the </w:t>
       </w:r>
       <w:proofErr w:type="spellStart"/>
       <w:r>

</xml_diff>

<commit_message>
from particular systems to general insights
</commit_message>
<xml_diff>
--- a/Revisions/Reviewer1.docx
+++ b/Revisions/Reviewer1.docx
@@ -108,18 +108,157 @@
           <w:sz w:val="28"/>
           <w:szCs w:val="28"/>
         </w:rPr>
-        <w:t xml:space="preserve">of </w:t>
-      </w:r>
-      <w:proofErr w:type="spellStart"/>
-      <w:r>
-        <w:rPr>
-          <w:rFonts w:asciiTheme="majorBidi" w:hAnsiTheme="majorBidi" w:cstheme="majorBidi"/>
-          <w:sz w:val="28"/>
-          <w:szCs w:val="28"/>
-        </w:rPr>
-        <w:t>MaxEnt</w:t>
-      </w:r>
-      <w:proofErr w:type="spellEnd"/>
+        <w:t>of MaxEnt.</w:t>
+      </w:r>
+    </w:p>
+    <w:p>
+      <w:pPr>
+        <w:autoSpaceDE w:val="0"/>
+        <w:autoSpaceDN w:val="0"/>
+        <w:bidi w:val="0"/>
+        <w:adjustRightInd w:val="0"/>
+        <w:spacing w:after="0" w:line="240" w:lineRule="auto"/>
+        <w:rPr>
+          <w:rFonts w:asciiTheme="majorBidi" w:hAnsiTheme="majorBidi" w:cstheme="majorBidi"/>
+          <w:sz w:val="28"/>
+          <w:szCs w:val="28"/>
+        </w:rPr>
+      </w:pPr>
+    </w:p>
+    <w:p>
+      <w:pPr>
+        <w:autoSpaceDE w:val="0"/>
+        <w:autoSpaceDN w:val="0"/>
+        <w:bidi w:val="0"/>
+        <w:adjustRightInd w:val="0"/>
+        <w:spacing w:after="0" w:line="240" w:lineRule="auto"/>
+        <w:jc w:val="both"/>
+        <w:rPr>
+          <w:rFonts w:asciiTheme="majorBidi" w:hAnsiTheme="majorBidi" w:cstheme="majorBidi"/>
+          <w:sz w:val="28"/>
+          <w:szCs w:val="28"/>
+        </w:rPr>
+      </w:pPr>
+      <w:r>
+        <w:rPr>
+          <w:rFonts w:asciiTheme="majorBidi" w:hAnsiTheme="majorBidi" w:cstheme="majorBidi"/>
+          <w:sz w:val="28"/>
+          <w:szCs w:val="28"/>
+        </w:rPr>
+        <w:t xml:space="preserve">The paper is valuable and contains plenty of interesting examples. </w:t>
+      </w:r>
+      <w:r>
+        <w:rPr>
+          <w:rFonts w:asciiTheme="majorBidi" w:hAnsiTheme="majorBidi" w:cstheme="majorBidi"/>
+          <w:sz w:val="28"/>
+          <w:szCs w:val="28"/>
+        </w:rPr>
+        <w:t xml:space="preserve"> Also, t</w:t>
+      </w:r>
+      <w:r>
+        <w:rPr>
+          <w:rFonts w:asciiTheme="majorBidi" w:hAnsiTheme="majorBidi" w:cstheme="majorBidi"/>
+          <w:sz w:val="28"/>
+          <w:szCs w:val="28"/>
+        </w:rPr>
+        <w:t>he argument used by the author seems to be true</w:t>
+      </w:r>
+      <w:r>
+        <w:rPr>
+          <w:rFonts w:asciiTheme="majorBidi" w:hAnsiTheme="majorBidi" w:cstheme="majorBidi"/>
+          <w:sz w:val="28"/>
+          <w:szCs w:val="28"/>
+        </w:rPr>
+        <w:t xml:space="preserve">. </w:t>
+      </w:r>
+      <w:r>
+        <w:rPr>
+          <w:rFonts w:asciiTheme="majorBidi" w:hAnsiTheme="majorBidi" w:cstheme="majorBidi"/>
+          <w:sz w:val="28"/>
+          <w:szCs w:val="28"/>
+        </w:rPr>
+        <w:t>For this</w:t>
+      </w:r>
+      <w:r>
+        <w:rPr>
+          <w:rFonts w:asciiTheme="majorBidi" w:hAnsiTheme="majorBidi" w:cstheme="majorBidi"/>
+          <w:sz w:val="28"/>
+          <w:szCs w:val="28"/>
+        </w:rPr>
+        <w:t xml:space="preserve"> </w:t>
+      </w:r>
+      <w:r>
+        <w:rPr>
+          <w:rFonts w:asciiTheme="majorBidi" w:hAnsiTheme="majorBidi" w:cstheme="majorBidi"/>
+          <w:sz w:val="28"/>
+          <w:szCs w:val="28"/>
+        </w:rPr>
+        <w:t>reason, I think that is adequate to be considered as a publication of</w:t>
+      </w:r>
+      <w:r>
+        <w:rPr>
+          <w:rFonts w:asciiTheme="majorBidi" w:hAnsiTheme="majorBidi" w:cstheme="majorBidi"/>
+          <w:sz w:val="28"/>
+          <w:szCs w:val="28"/>
+        </w:rPr>
+        <w:t xml:space="preserve"> </w:t>
+      </w:r>
+      <w:r>
+        <w:rPr>
+          <w:rFonts w:asciiTheme="majorBidi" w:eastAsia="ArialUnicodeMS" w:hAnsiTheme="majorBidi" w:cstheme="majorBidi"/>
+          <w:sz w:val="28"/>
+          <w:szCs w:val="28"/>
+        </w:rPr>
+        <w:t>Mathematical Geosciences</w:t>
+      </w:r>
+      <w:r>
+        <w:rPr>
+          <w:rFonts w:asciiTheme="majorBidi" w:hAnsiTheme="majorBidi" w:cstheme="majorBidi"/>
+          <w:sz w:val="28"/>
+          <w:szCs w:val="28"/>
+        </w:rPr>
+        <w:t xml:space="preserve">. </w:t>
+      </w:r>
+      <w:r>
+        <w:rPr>
+          <w:rFonts w:asciiTheme="majorBidi" w:hAnsiTheme="majorBidi" w:cstheme="majorBidi"/>
+          <w:sz w:val="28"/>
+          <w:szCs w:val="28"/>
+        </w:rPr>
+        <w:t>However, I recommend to the author</w:t>
+      </w:r>
+      <w:r>
+        <w:rPr>
+          <w:rFonts w:asciiTheme="majorBidi" w:hAnsiTheme="majorBidi" w:cstheme="majorBidi"/>
+          <w:sz w:val="28"/>
+          <w:szCs w:val="28"/>
+        </w:rPr>
+        <w:t>s</w:t>
+      </w:r>
+      <w:r>
+        <w:rPr>
+          <w:rFonts w:asciiTheme="majorBidi" w:hAnsiTheme="majorBidi" w:cstheme="majorBidi"/>
+          <w:sz w:val="28"/>
+          <w:szCs w:val="28"/>
+        </w:rPr>
+        <w:t xml:space="preserve"> improve the presentation of the main</w:t>
+      </w:r>
+      <w:r>
+        <w:rPr>
+          <w:rFonts w:asciiTheme="majorBidi" w:hAnsiTheme="majorBidi" w:cstheme="majorBidi"/>
+          <w:sz w:val="28"/>
+          <w:szCs w:val="28"/>
+        </w:rPr>
+        <w:t xml:space="preserve"> </w:t>
+      </w:r>
+      <w:r>
+        <w:rPr>
+          <w:rFonts w:asciiTheme="majorBidi" w:hAnsiTheme="majorBidi" w:cstheme="majorBidi"/>
+          <w:sz w:val="28"/>
+          <w:szCs w:val="28"/>
+        </w:rPr>
+        <w:t>results in the paper</w:t>
+      </w:r>
       <w:r>
         <w:rPr>
           <w:rFonts w:asciiTheme="majorBidi" w:hAnsiTheme="majorBidi" w:cstheme="majorBidi"/>
@@ -128,74 +267,189 @@
         </w:rPr>
         <w:t>.</w:t>
       </w:r>
-    </w:p>
-    <w:p>
-      <w:pPr>
-        <w:autoSpaceDE w:val="0"/>
-        <w:autoSpaceDN w:val="0"/>
-        <w:bidi w:val="0"/>
-        <w:adjustRightInd w:val="0"/>
-        <w:spacing w:after="0" w:line="240" w:lineRule="auto"/>
-        <w:rPr>
-          <w:rFonts w:asciiTheme="majorBidi" w:hAnsiTheme="majorBidi" w:cstheme="majorBidi"/>
-          <w:sz w:val="28"/>
-          <w:szCs w:val="28"/>
-        </w:rPr>
-      </w:pPr>
-    </w:p>
-    <w:p>
-      <w:pPr>
-        <w:autoSpaceDE w:val="0"/>
-        <w:autoSpaceDN w:val="0"/>
-        <w:bidi w:val="0"/>
-        <w:adjustRightInd w:val="0"/>
-        <w:spacing w:after="0" w:line="240" w:lineRule="auto"/>
-        <w:jc w:val="both"/>
-        <w:rPr>
-          <w:rFonts w:asciiTheme="majorBidi" w:hAnsiTheme="majorBidi" w:cstheme="majorBidi"/>
-          <w:sz w:val="28"/>
-          <w:szCs w:val="28"/>
-        </w:rPr>
-      </w:pPr>
-      <w:r>
-        <w:rPr>
-          <w:rFonts w:asciiTheme="majorBidi" w:hAnsiTheme="majorBidi" w:cstheme="majorBidi"/>
-          <w:sz w:val="28"/>
-          <w:szCs w:val="28"/>
-        </w:rPr>
-        <w:t xml:space="preserve">The paper is valuable and contains plenty of interesting examples. </w:t>
-      </w:r>
-      <w:r>
-        <w:rPr>
-          <w:rFonts w:asciiTheme="majorBidi" w:hAnsiTheme="majorBidi" w:cstheme="majorBidi"/>
-          <w:sz w:val="28"/>
-          <w:szCs w:val="28"/>
-        </w:rPr>
-        <w:t xml:space="preserve"> Also, t</w:t>
-      </w:r>
-      <w:r>
-        <w:rPr>
-          <w:rFonts w:asciiTheme="majorBidi" w:hAnsiTheme="majorBidi" w:cstheme="majorBidi"/>
-          <w:sz w:val="28"/>
-          <w:szCs w:val="28"/>
-        </w:rPr>
-        <w:t>he argument used by the author seems to be true</w:t>
-      </w:r>
-      <w:r>
-        <w:rPr>
-          <w:rFonts w:asciiTheme="majorBidi" w:hAnsiTheme="majorBidi" w:cstheme="majorBidi"/>
-          <w:sz w:val="28"/>
-          <w:szCs w:val="28"/>
-        </w:rPr>
-        <w:t xml:space="preserve">. </w:t>
-      </w:r>
-      <w:r>
-        <w:rPr>
-          <w:rFonts w:asciiTheme="majorBidi" w:hAnsiTheme="majorBidi" w:cstheme="majorBidi"/>
-          <w:sz w:val="28"/>
-          <w:szCs w:val="28"/>
-        </w:rPr>
-        <w:t>For this</w:t>
+      <w:r>
+        <w:rPr>
+          <w:rFonts w:asciiTheme="majorBidi" w:hAnsiTheme="majorBidi" w:cstheme="majorBidi"/>
+          <w:sz w:val="28"/>
+          <w:szCs w:val="28"/>
+        </w:rPr>
+        <w:t xml:space="preserve"> In the following, there are some comments.</w:t>
+      </w:r>
+    </w:p>
+    <w:p>
+      <w:pPr>
+        <w:autoSpaceDE w:val="0"/>
+        <w:autoSpaceDN w:val="0"/>
+        <w:bidi w:val="0"/>
+        <w:adjustRightInd w:val="0"/>
+        <w:spacing w:after="0" w:line="240" w:lineRule="auto"/>
+        <w:rPr>
+          <w:rFonts w:asciiTheme="majorBidi" w:hAnsiTheme="majorBidi" w:cstheme="majorBidi"/>
+          <w:sz w:val="28"/>
+          <w:szCs w:val="28"/>
+        </w:rPr>
+      </w:pPr>
+    </w:p>
+    <w:p>
+      <w:pPr>
+        <w:autoSpaceDE w:val="0"/>
+        <w:autoSpaceDN w:val="0"/>
+        <w:bidi w:val="0"/>
+        <w:adjustRightInd w:val="0"/>
+        <w:spacing w:after="0" w:line="240" w:lineRule="auto"/>
+        <w:rPr>
+          <w:rFonts w:asciiTheme="majorBidi" w:hAnsiTheme="majorBidi" w:cstheme="majorBidi"/>
+          <w:sz w:val="28"/>
+          <w:szCs w:val="28"/>
+        </w:rPr>
+      </w:pPr>
+      <w:r>
+        <w:rPr>
+          <w:rFonts w:asciiTheme="majorBidi" w:hAnsiTheme="majorBidi" w:cstheme="majorBidi"/>
+          <w:sz w:val="28"/>
+          <w:szCs w:val="28"/>
+        </w:rPr>
+        <w:t xml:space="preserve">1- </w:t>
+      </w:r>
+      <w:r>
+        <w:rPr>
+          <w:rFonts w:asciiTheme="majorBidi" w:hAnsiTheme="majorBidi" w:cstheme="majorBidi"/>
+          <w:sz w:val="28"/>
+          <w:szCs w:val="28"/>
+        </w:rPr>
+        <w:t xml:space="preserve">Quality of </w:t>
+      </w:r>
+      <w:r>
+        <w:rPr>
+          <w:rFonts w:asciiTheme="majorBidi" w:hAnsiTheme="majorBidi" w:cstheme="majorBidi"/>
+          <w:sz w:val="28"/>
+          <w:szCs w:val="28"/>
+        </w:rPr>
+        <w:t>Table 1</w:t>
+      </w:r>
+      <w:r>
+        <w:rPr>
+          <w:rFonts w:asciiTheme="majorBidi" w:hAnsiTheme="majorBidi" w:cstheme="majorBidi"/>
+          <w:sz w:val="28"/>
+          <w:szCs w:val="28"/>
+        </w:rPr>
+        <w:t xml:space="preserve"> should be improved.</w:t>
+      </w:r>
+    </w:p>
+    <w:p>
+      <w:pPr>
+        <w:autoSpaceDE w:val="0"/>
+        <w:autoSpaceDN w:val="0"/>
+        <w:bidi w:val="0"/>
+        <w:adjustRightInd w:val="0"/>
+        <w:spacing w:after="0" w:line="240" w:lineRule="auto"/>
+        <w:rPr>
+          <w:rFonts w:asciiTheme="majorBidi" w:hAnsiTheme="majorBidi" w:cstheme="majorBidi"/>
+          <w:color w:val="5B9BD5" w:themeColor="accent1"/>
+          <w:sz w:val="28"/>
+          <w:szCs w:val="28"/>
+        </w:rPr>
+      </w:pPr>
+      <w:r>
+        <w:rPr>
+          <w:rFonts w:asciiTheme="majorBidi" w:hAnsiTheme="majorBidi" w:cstheme="majorBidi"/>
+          <w:color w:val="5B9BD5" w:themeColor="accent1"/>
+          <w:sz w:val="28"/>
+          <w:szCs w:val="28"/>
+        </w:rPr>
+        <w:t>We added a description of the main columns and redraw the model structure using a font that matches equations. The entire table is now in LaTeX format.</w:t>
+      </w:r>
+    </w:p>
+    <w:p>
+      <w:pPr>
+        <w:autoSpaceDE w:val="0"/>
+        <w:autoSpaceDN w:val="0"/>
+        <w:bidi w:val="0"/>
+        <w:adjustRightInd w:val="0"/>
+        <w:spacing w:after="0" w:line="240" w:lineRule="auto"/>
+        <w:rPr>
+          <w:rFonts w:asciiTheme="majorBidi" w:hAnsiTheme="majorBidi" w:cstheme="majorBidi"/>
+          <w:sz w:val="28"/>
+          <w:szCs w:val="28"/>
+        </w:rPr>
+      </w:pPr>
+    </w:p>
+    <w:p>
+      <w:pPr>
+        <w:autoSpaceDE w:val="0"/>
+        <w:autoSpaceDN w:val="0"/>
+        <w:bidi w:val="0"/>
+        <w:adjustRightInd w:val="0"/>
+        <w:spacing w:after="0" w:line="240" w:lineRule="auto"/>
+        <w:rPr>
+          <w:rFonts w:asciiTheme="majorBidi" w:hAnsiTheme="majorBidi" w:cstheme="majorBidi"/>
+          <w:sz w:val="28"/>
+          <w:szCs w:val="28"/>
+        </w:rPr>
+      </w:pPr>
+      <w:r>
+        <w:rPr>
+          <w:rFonts w:asciiTheme="majorBidi" w:hAnsiTheme="majorBidi" w:cstheme="majorBidi"/>
+          <w:sz w:val="28"/>
+          <w:szCs w:val="28"/>
+        </w:rPr>
+        <w:t xml:space="preserve">2- </w:t>
+      </w:r>
+      <w:r>
+        <w:rPr>
+          <w:rFonts w:asciiTheme="majorBidi" w:hAnsiTheme="majorBidi" w:cstheme="majorBidi"/>
+          <w:sz w:val="28"/>
+          <w:szCs w:val="28"/>
+        </w:rPr>
+        <w:t>Furthermore, the font size</w:t>
+      </w:r>
+      <w:r>
+        <w:rPr>
+          <w:rFonts w:asciiTheme="majorBidi" w:hAnsiTheme="majorBidi" w:cstheme="majorBidi"/>
+          <w:sz w:val="28"/>
+          <w:szCs w:val="28"/>
+        </w:rPr>
+        <w:t xml:space="preserve"> of text</w:t>
+      </w:r>
+      <w:r>
+        <w:rPr>
+          <w:rFonts w:asciiTheme="majorBidi" w:hAnsiTheme="majorBidi" w:cstheme="majorBidi"/>
+          <w:sz w:val="28"/>
+          <w:szCs w:val="28"/>
+        </w:rPr>
+        <w:t>s</w:t>
+      </w:r>
+      <w:r>
+        <w:rPr>
+          <w:rFonts w:asciiTheme="majorBidi" w:hAnsiTheme="majorBidi" w:cstheme="majorBidi"/>
+          <w:sz w:val="28"/>
+          <w:szCs w:val="28"/>
+        </w:rPr>
+        <w:t xml:space="preserve"> in Figure</w:t>
+      </w:r>
+      <w:r>
+        <w:rPr>
+          <w:rFonts w:asciiTheme="majorBidi" w:hAnsiTheme="majorBidi" w:cstheme="majorBidi"/>
+          <w:sz w:val="28"/>
+          <w:szCs w:val="28"/>
+        </w:rPr>
+        <w:t>s</w:t>
+      </w:r>
+      <w:r>
+        <w:rPr>
+          <w:rFonts w:asciiTheme="majorBidi" w:hAnsiTheme="majorBidi" w:cstheme="majorBidi"/>
+          <w:sz w:val="28"/>
+          <w:szCs w:val="28"/>
+        </w:rPr>
+        <w:t xml:space="preserve"> 2</w:t>
+      </w:r>
+      <w:r>
+        <w:rPr>
+          <w:rFonts w:asciiTheme="majorBidi" w:hAnsiTheme="majorBidi" w:cstheme="majorBidi"/>
+          <w:sz w:val="28"/>
+          <w:szCs w:val="28"/>
+        </w:rPr>
+        <w:t>, 3 and 4</w:t>
       </w:r>
       <w:r>
         <w:rPr>
@@ -211,7 +465,31 @@
           <w:sz w:val="28"/>
           <w:szCs w:val="28"/>
         </w:rPr>
-        <w:t>reason, I think that is adequate to be considered as a publication of</w:t>
+        <w:t>are</w:t>
+      </w:r>
+      <w:r>
+        <w:rPr>
+          <w:rFonts w:asciiTheme="majorBidi" w:hAnsiTheme="majorBidi" w:cstheme="majorBidi"/>
+          <w:sz w:val="28"/>
+          <w:szCs w:val="28"/>
+        </w:rPr>
+        <w:t xml:space="preserve"> too small </w:t>
+      </w:r>
+      <w:r>
+        <w:rPr>
+          <w:rFonts w:asciiTheme="majorBidi" w:hAnsiTheme="majorBidi" w:cstheme="majorBidi"/>
+          <w:sz w:val="28"/>
+          <w:szCs w:val="28"/>
+        </w:rPr>
+        <w:t xml:space="preserve">to be seen, </w:t>
+      </w:r>
+      <w:r>
+        <w:rPr>
+          <w:rFonts w:asciiTheme="majorBidi" w:hAnsiTheme="majorBidi" w:cstheme="majorBidi"/>
+          <w:sz w:val="28"/>
+          <w:szCs w:val="28"/>
+        </w:rPr>
+        <w:t>please</w:t>
       </w:r>
       <w:r>
         <w:rPr>
@@ -223,27 +501,27 @@
       </w:r>
       <w:r>
         <w:rPr>
-          <w:rFonts w:asciiTheme="majorBidi" w:eastAsia="ArialUnicodeMS" w:hAnsiTheme="majorBidi" w:cstheme="majorBidi"/>
-          <w:sz w:val="28"/>
-          <w:szCs w:val="28"/>
-        </w:rPr>
-        <w:t>Mathematical Geosciences</w:t>
-      </w:r>
-      <w:r>
-        <w:rPr>
-          <w:rFonts w:asciiTheme="majorBidi" w:hAnsiTheme="majorBidi" w:cstheme="majorBidi"/>
-          <w:sz w:val="28"/>
-          <w:szCs w:val="28"/>
-        </w:rPr>
-        <w:t xml:space="preserve">. </w:t>
-      </w:r>
-      <w:r>
-        <w:rPr>
-          <w:rFonts w:asciiTheme="majorBidi" w:hAnsiTheme="majorBidi" w:cstheme="majorBidi"/>
-          <w:sz w:val="28"/>
-          <w:szCs w:val="28"/>
-        </w:rPr>
-        <w:t>However, I recommend to the author</w:t>
+          <w:rFonts w:asciiTheme="majorBidi" w:hAnsiTheme="majorBidi" w:cstheme="majorBidi"/>
+          <w:sz w:val="28"/>
+          <w:szCs w:val="28"/>
+        </w:rPr>
+        <w:t xml:space="preserve">make them as large as the caption for </w:t>
+      </w:r>
+      <w:r>
+        <w:rPr>
+          <w:rFonts w:asciiTheme="majorBidi" w:hAnsiTheme="majorBidi" w:cstheme="majorBidi"/>
+          <w:sz w:val="28"/>
+          <w:szCs w:val="28"/>
+        </w:rPr>
+        <w:t>fi</w:t>
+      </w:r>
+      <w:r>
+        <w:rPr>
+          <w:rFonts w:asciiTheme="majorBidi" w:hAnsiTheme="majorBidi" w:cstheme="majorBidi"/>
+          <w:sz w:val="28"/>
+          <w:szCs w:val="28"/>
+        </w:rPr>
+        <w:t>gure</w:t>
       </w:r>
       <w:r>
         <w:rPr>
@@ -259,303 +537,40 @@
           <w:sz w:val="28"/>
           <w:szCs w:val="28"/>
         </w:rPr>
-        <w:t xml:space="preserve"> improve the presentation of the main</w:t>
-      </w:r>
-      <w:r>
-        <w:rPr>
-          <w:rFonts w:asciiTheme="majorBidi" w:hAnsiTheme="majorBidi" w:cstheme="majorBidi"/>
-          <w:sz w:val="28"/>
-          <w:szCs w:val="28"/>
-        </w:rPr>
-        <w:t xml:space="preserve"> </w:t>
-      </w:r>
-      <w:r>
-        <w:rPr>
-          <w:rFonts w:asciiTheme="majorBidi" w:hAnsiTheme="majorBidi" w:cstheme="majorBidi"/>
-          <w:sz w:val="28"/>
-          <w:szCs w:val="28"/>
-        </w:rPr>
-        <w:t>results in the paper</w:t>
-      </w:r>
-      <w:r>
-        <w:rPr>
-          <w:rFonts w:asciiTheme="majorBidi" w:hAnsiTheme="majorBidi" w:cstheme="majorBidi"/>
-          <w:sz w:val="28"/>
-          <w:szCs w:val="28"/>
-        </w:rPr>
         <w:t>.</w:t>
       </w:r>
-      <w:r>
-        <w:rPr>
-          <w:rFonts w:asciiTheme="majorBidi" w:hAnsiTheme="majorBidi" w:cstheme="majorBidi"/>
-          <w:sz w:val="28"/>
-          <w:szCs w:val="28"/>
-        </w:rPr>
-        <w:t xml:space="preserve"> In the following, there are some comments.</w:t>
-      </w:r>
-    </w:p>
-    <w:p>
-      <w:pPr>
-        <w:autoSpaceDE w:val="0"/>
-        <w:autoSpaceDN w:val="0"/>
-        <w:bidi w:val="0"/>
-        <w:adjustRightInd w:val="0"/>
-        <w:spacing w:after="0" w:line="240" w:lineRule="auto"/>
-        <w:rPr>
-          <w:rFonts w:asciiTheme="majorBidi" w:hAnsiTheme="majorBidi" w:cstheme="majorBidi"/>
-          <w:sz w:val="28"/>
-          <w:szCs w:val="28"/>
-        </w:rPr>
-      </w:pPr>
-    </w:p>
-    <w:p>
-      <w:pPr>
-        <w:autoSpaceDE w:val="0"/>
-        <w:autoSpaceDN w:val="0"/>
-        <w:bidi w:val="0"/>
-        <w:adjustRightInd w:val="0"/>
-        <w:spacing w:after="0" w:line="240" w:lineRule="auto"/>
-        <w:rPr>
-          <w:rFonts w:asciiTheme="majorBidi" w:hAnsiTheme="majorBidi" w:cstheme="majorBidi"/>
-          <w:sz w:val="28"/>
-          <w:szCs w:val="28"/>
-        </w:rPr>
-      </w:pPr>
-      <w:r>
-        <w:rPr>
-          <w:rFonts w:asciiTheme="majorBidi" w:hAnsiTheme="majorBidi" w:cstheme="majorBidi"/>
-          <w:sz w:val="28"/>
-          <w:szCs w:val="28"/>
-        </w:rPr>
-        <w:t xml:space="preserve">1- </w:t>
-      </w:r>
-      <w:r>
-        <w:rPr>
-          <w:rFonts w:asciiTheme="majorBidi" w:hAnsiTheme="majorBidi" w:cstheme="majorBidi"/>
-          <w:sz w:val="28"/>
-          <w:szCs w:val="28"/>
-        </w:rPr>
-        <w:t xml:space="preserve">Quality of </w:t>
-      </w:r>
-      <w:r>
-        <w:rPr>
-          <w:rFonts w:asciiTheme="majorBidi" w:hAnsiTheme="majorBidi" w:cstheme="majorBidi"/>
-          <w:sz w:val="28"/>
-          <w:szCs w:val="28"/>
-        </w:rPr>
-        <w:t>Table 1</w:t>
-      </w:r>
-      <w:r>
-        <w:rPr>
-          <w:rFonts w:asciiTheme="majorBidi" w:hAnsiTheme="majorBidi" w:cstheme="majorBidi"/>
-          <w:sz w:val="28"/>
-          <w:szCs w:val="28"/>
-        </w:rPr>
-        <w:t xml:space="preserve"> should be improved.</w:t>
-      </w:r>
-    </w:p>
-    <w:p>
-      <w:pPr>
-        <w:autoSpaceDE w:val="0"/>
-        <w:autoSpaceDN w:val="0"/>
-        <w:bidi w:val="0"/>
-        <w:adjustRightInd w:val="0"/>
-        <w:spacing w:after="0" w:line="240" w:lineRule="auto"/>
-        <w:rPr>
-          <w:rFonts w:asciiTheme="majorBidi" w:hAnsiTheme="majorBidi" w:cstheme="majorBidi"/>
-          <w:color w:val="5B9BD5" w:themeColor="accent1"/>
-          <w:sz w:val="28"/>
-          <w:szCs w:val="28"/>
-        </w:rPr>
-      </w:pPr>
-      <w:r>
-        <w:rPr>
-          <w:rFonts w:asciiTheme="majorBidi" w:hAnsiTheme="majorBidi" w:cstheme="majorBidi"/>
-          <w:color w:val="5B9BD5" w:themeColor="accent1"/>
-          <w:sz w:val="28"/>
-          <w:szCs w:val="28"/>
-        </w:rPr>
-        <w:t>We added a description of the main columns and redraw the model structure using a font that matches equations. The entire table is now in LaTeX format.</w:t>
-      </w:r>
-    </w:p>
-    <w:p>
-      <w:pPr>
-        <w:autoSpaceDE w:val="0"/>
-        <w:autoSpaceDN w:val="0"/>
-        <w:bidi w:val="0"/>
-        <w:adjustRightInd w:val="0"/>
-        <w:spacing w:after="0" w:line="240" w:lineRule="auto"/>
-        <w:rPr>
-          <w:rFonts w:asciiTheme="majorBidi" w:hAnsiTheme="majorBidi" w:cstheme="majorBidi"/>
-          <w:sz w:val="28"/>
-          <w:szCs w:val="28"/>
-        </w:rPr>
-      </w:pPr>
-    </w:p>
-    <w:p>
-      <w:pPr>
-        <w:autoSpaceDE w:val="0"/>
-        <w:autoSpaceDN w:val="0"/>
-        <w:bidi w:val="0"/>
-        <w:adjustRightInd w:val="0"/>
-        <w:spacing w:after="0" w:line="240" w:lineRule="auto"/>
-        <w:rPr>
-          <w:rFonts w:asciiTheme="majorBidi" w:hAnsiTheme="majorBidi" w:cstheme="majorBidi"/>
-          <w:sz w:val="28"/>
-          <w:szCs w:val="28"/>
-        </w:rPr>
-      </w:pPr>
-      <w:r>
-        <w:rPr>
-          <w:rFonts w:asciiTheme="majorBidi" w:hAnsiTheme="majorBidi" w:cstheme="majorBidi"/>
-          <w:sz w:val="28"/>
-          <w:szCs w:val="28"/>
-        </w:rPr>
-        <w:t xml:space="preserve">2- </w:t>
-      </w:r>
-      <w:r>
-        <w:rPr>
-          <w:rFonts w:asciiTheme="majorBidi" w:hAnsiTheme="majorBidi" w:cstheme="majorBidi"/>
-          <w:sz w:val="28"/>
-          <w:szCs w:val="28"/>
-        </w:rPr>
-        <w:t>Furthermore, the font size</w:t>
-      </w:r>
-      <w:r>
-        <w:rPr>
-          <w:rFonts w:asciiTheme="majorBidi" w:hAnsiTheme="majorBidi" w:cstheme="majorBidi"/>
-          <w:sz w:val="28"/>
-          <w:szCs w:val="28"/>
-        </w:rPr>
-        <w:t xml:space="preserve"> of text</w:t>
-      </w:r>
-      <w:r>
-        <w:rPr>
-          <w:rFonts w:asciiTheme="majorBidi" w:hAnsiTheme="majorBidi" w:cstheme="majorBidi"/>
-          <w:sz w:val="28"/>
-          <w:szCs w:val="28"/>
-        </w:rPr>
-        <w:t>s</w:t>
-      </w:r>
-      <w:r>
-        <w:rPr>
-          <w:rFonts w:asciiTheme="majorBidi" w:hAnsiTheme="majorBidi" w:cstheme="majorBidi"/>
-          <w:sz w:val="28"/>
-          <w:szCs w:val="28"/>
-        </w:rPr>
-        <w:t xml:space="preserve"> in Figure</w:t>
-      </w:r>
-      <w:r>
-        <w:rPr>
-          <w:rFonts w:asciiTheme="majorBidi" w:hAnsiTheme="majorBidi" w:cstheme="majorBidi"/>
-          <w:sz w:val="28"/>
-          <w:szCs w:val="28"/>
-        </w:rPr>
-        <w:t>s</w:t>
-      </w:r>
-      <w:r>
-        <w:rPr>
-          <w:rFonts w:asciiTheme="majorBidi" w:hAnsiTheme="majorBidi" w:cstheme="majorBidi"/>
-          <w:sz w:val="28"/>
-          <w:szCs w:val="28"/>
-        </w:rPr>
-        <w:t xml:space="preserve"> 2</w:t>
-      </w:r>
-      <w:r>
-        <w:rPr>
-          <w:rFonts w:asciiTheme="majorBidi" w:hAnsiTheme="majorBidi" w:cstheme="majorBidi"/>
-          <w:sz w:val="28"/>
-          <w:szCs w:val="28"/>
-        </w:rPr>
-        <w:t>, 3 and 4</w:t>
-      </w:r>
-      <w:r>
-        <w:rPr>
-          <w:rFonts w:asciiTheme="majorBidi" w:hAnsiTheme="majorBidi" w:cstheme="majorBidi"/>
-          <w:sz w:val="28"/>
-          <w:szCs w:val="28"/>
-        </w:rPr>
-        <w:t xml:space="preserve"> </w:t>
-      </w:r>
-      <w:r>
-        <w:rPr>
-          <w:rFonts w:asciiTheme="majorBidi" w:hAnsiTheme="majorBidi" w:cstheme="majorBidi"/>
-          <w:sz w:val="28"/>
-          <w:szCs w:val="28"/>
-        </w:rPr>
-        <w:t>are</w:t>
-      </w:r>
-      <w:r>
-        <w:rPr>
-          <w:rFonts w:asciiTheme="majorBidi" w:hAnsiTheme="majorBidi" w:cstheme="majorBidi"/>
-          <w:sz w:val="28"/>
-          <w:szCs w:val="28"/>
-        </w:rPr>
-        <w:t xml:space="preserve"> too small </w:t>
-      </w:r>
-      <w:r>
-        <w:rPr>
-          <w:rFonts w:asciiTheme="majorBidi" w:hAnsiTheme="majorBidi" w:cstheme="majorBidi"/>
-          <w:sz w:val="28"/>
-          <w:szCs w:val="28"/>
-        </w:rPr>
-        <w:t xml:space="preserve">to be seen, </w:t>
-      </w:r>
-      <w:r>
-        <w:rPr>
-          <w:rFonts w:asciiTheme="majorBidi" w:hAnsiTheme="majorBidi" w:cstheme="majorBidi"/>
-          <w:sz w:val="28"/>
-          <w:szCs w:val="28"/>
-        </w:rPr>
-        <w:t>please</w:t>
-      </w:r>
-      <w:r>
-        <w:rPr>
-          <w:rFonts w:asciiTheme="majorBidi" w:hAnsiTheme="majorBidi" w:cstheme="majorBidi"/>
-          <w:sz w:val="28"/>
-          <w:szCs w:val="28"/>
-        </w:rPr>
-        <w:t xml:space="preserve"> </w:t>
-      </w:r>
-      <w:r>
-        <w:rPr>
-          <w:rFonts w:asciiTheme="majorBidi" w:hAnsiTheme="majorBidi" w:cstheme="majorBidi"/>
-          <w:sz w:val="28"/>
-          <w:szCs w:val="28"/>
-        </w:rPr>
-        <w:t xml:space="preserve">make them as large as the caption for </w:t>
-      </w:r>
-      <w:r>
-        <w:rPr>
-          <w:rFonts w:asciiTheme="majorBidi" w:hAnsiTheme="majorBidi" w:cstheme="majorBidi"/>
-          <w:sz w:val="28"/>
-          <w:szCs w:val="28"/>
-        </w:rPr>
-        <w:t>fi</w:t>
-      </w:r>
-      <w:r>
-        <w:rPr>
-          <w:rFonts w:asciiTheme="majorBidi" w:hAnsiTheme="majorBidi" w:cstheme="majorBidi"/>
-          <w:sz w:val="28"/>
-          <w:szCs w:val="28"/>
-        </w:rPr>
-        <w:t>gure</w:t>
-      </w:r>
-      <w:r>
-        <w:rPr>
-          <w:rFonts w:asciiTheme="majorBidi" w:hAnsiTheme="majorBidi" w:cstheme="majorBidi"/>
-          <w:sz w:val="28"/>
-          <w:szCs w:val="28"/>
-        </w:rPr>
-        <w:t>s</w:t>
-      </w:r>
-      <w:r>
-        <w:rPr>
-          <w:rFonts w:asciiTheme="majorBidi" w:hAnsiTheme="majorBidi" w:cstheme="majorBidi"/>
-          <w:sz w:val="28"/>
-          <w:szCs w:val="28"/>
-        </w:rPr>
-        <w:t>.</w:t>
+    </w:p>
+    <w:p>
+      <w:pPr>
+        <w:autoSpaceDE w:val="0"/>
+        <w:autoSpaceDN w:val="0"/>
+        <w:bidi w:val="0"/>
+        <w:adjustRightInd w:val="0"/>
+        <w:spacing w:after="0" w:line="240" w:lineRule="auto"/>
+        <w:rPr>
+          <w:rFonts w:asciiTheme="majorBidi" w:hAnsiTheme="majorBidi" w:cstheme="majorBidi"/>
+          <w:color w:val="5B9BD5" w:themeColor="accent1"/>
+          <w:sz w:val="28"/>
+          <w:szCs w:val="28"/>
+        </w:rPr>
+      </w:pPr>
+      <w:r>
+        <w:rPr>
+          <w:rFonts w:asciiTheme="majorBidi" w:hAnsiTheme="majorBidi" w:cstheme="majorBidi"/>
+          <w:color w:val="5B9BD5" w:themeColor="accent1"/>
+          <w:sz w:val="28"/>
+          <w:szCs w:val="28"/>
+        </w:rPr>
+        <w:t xml:space="preserve">We </w:t>
+      </w:r>
+      <w:r>
+        <w:rPr>
+          <w:rFonts w:asciiTheme="majorBidi" w:hAnsiTheme="majorBidi" w:cstheme="majorBidi"/>
+          <w:color w:val="5B9BD5" w:themeColor="accent1"/>
+          <w:sz w:val="28"/>
+          <w:szCs w:val="28"/>
+        </w:rPr>
+        <w:t>increased the font sizes of the figures for better readability. Also the new Figure 6 has according font size.</w:t>
       </w:r>
     </w:p>
     <w:p>
@@ -929,27 +944,7 @@
           <w:sz w:val="28"/>
           <w:szCs w:val="28"/>
         </w:rPr>
-        <w:t xml:space="preserve"> complexity for compartmental dynamical systems. There is more recent literature related to the </w:t>
-      </w:r>
-      <w:proofErr w:type="spellStart"/>
-      <w:r>
-        <w:rPr>
-          <w:rFonts w:asciiTheme="majorBidi" w:hAnsiTheme="majorBidi" w:cstheme="majorBidi"/>
-          <w:color w:val="5B9BD5" w:themeColor="accent1"/>
-          <w:sz w:val="28"/>
-          <w:szCs w:val="28"/>
-        </w:rPr>
-        <w:t>MaxEnt</w:t>
-      </w:r>
-      <w:proofErr w:type="spellEnd"/>
-      <w:r>
-        <w:rPr>
-          <w:rFonts w:asciiTheme="majorBidi" w:hAnsiTheme="majorBidi" w:cstheme="majorBidi"/>
-          <w:color w:val="5B9BD5" w:themeColor="accent1"/>
-          <w:sz w:val="28"/>
-          <w:szCs w:val="28"/>
-        </w:rPr>
-        <w:t xml:space="preserve"> approach for modeling in general, but again, there is a lack of studies applying these concepts to compartmental dynamical systems. This situation highlights the relevance of our contribution because it fills an important gap for a particular class of models (compartmental systems) that are widely used in many scientific disciplines. </w:t>
+        <w:t xml:space="preserve"> complexity for compartmental dynamical systems. There is more recent literature related to the MaxEnt approach for modeling in general, but again, there is a lack of studies applying these concepts to compartmental dynamical systems. This situation highlights the relevance of our contribution because it fills an important gap for a particular class of models (compartmental systems) that are widely used in many scientific disciplines. </w:t>
       </w:r>
     </w:p>
     <w:p>

</xml_diff>

<commit_message>
revised manuscript version + code + figs + response letter
</commit_message>
<xml_diff>
--- a/Revisions/Reviewer1.docx
+++ b/Revisions/Reviewer1.docx
@@ -1,7 +1,118 @@
 
 <file path=word/document.xml><?xml version="1.0" encoding="utf-8"?>
-<w:document xmlns:wpc="http://schemas.microsoft.com/office/word/2010/wordprocessingCanvas" xmlns:cx="http://schemas.microsoft.com/office/drawing/2014/chartex" xmlns:cx1="http://schemas.microsoft.com/office/drawing/2015/9/8/chartex" xmlns:cx2="http://schemas.microsoft.com/office/drawing/2015/10/21/chartex" xmlns:cx3="http://schemas.microsoft.com/office/drawing/2016/5/9/chartex" xmlns:cx4="http://schemas.microsoft.com/office/drawing/2016/5/10/chartex" xmlns:cx5="http://schemas.microsoft.com/office/drawing/2016/5/11/chartex" xmlns:cx6="http://schemas.microsoft.com/office/drawing/2016/5/12/chartex" xmlns:cx7="http://schemas.microsoft.com/office/drawing/2016/5/13/chartex" xmlns:cx8="http://schemas.microsoft.com/office/drawing/2016/5/14/chartex" xmlns:mc="http://schemas.openxmlformats.org/markup-compatibility/2006" xmlns:aink="http://schemas.microsoft.com/office/drawing/2016/ink" xmlns:am3d="http://schemas.microsoft.com/office/drawing/2017/model3d" xmlns:o="urn:schemas-microsoft-com:office:office" xmlns:oel="http://schemas.microsoft.com/office/2019/extlst" xmlns:r="http://schemas.openxmlformats.org/officeDocument/2006/relationships" xmlns:m="http://schemas.openxmlformats.org/officeDocument/2006/math" xmlns:v="urn:schemas-microsoft-com:vml" xmlns:wp14="http://schemas.microsoft.com/office/word/2010/wordprocessingDrawing" xmlns:wp="http://schemas.openxmlformats.org/drawingml/2006/wordprocessingDrawing" xmlns:w10="urn:schemas-microsoft-com:office:word" xmlns:w="http://schemas.openxmlformats.org/wordprocessingml/2006/main" xmlns:w14="http://schemas.microsoft.com/office/word/2010/wordml" xmlns:w15="http://schemas.microsoft.com/office/word/2012/wordml" xmlns:w16cex="http://schemas.microsoft.com/office/word/2018/wordml/cex" xmlns:w16cid="http://schemas.microsoft.com/office/word/2016/wordml/cid" xmlns:w16="http://schemas.microsoft.com/office/word/2018/wordml" xmlns:w16sdtdh="http://schemas.microsoft.com/office/word/2020/wordml/sdtdatahash" xmlns:w16se="http://schemas.microsoft.com/office/word/2015/wordml/symex" xmlns:wpg="http://schemas.microsoft.com/office/word/2010/wordprocessingGroup" xmlns:wpi="http://schemas.microsoft.com/office/word/2010/wordprocessingInk" xmlns:wne="http://schemas.microsoft.com/office/word/2006/wordml" xmlns:wps="http://schemas.microsoft.com/office/word/2010/wordprocessingShape" mc:Ignorable="w14 w15 w16se w16cid w16 w16cex w16sdtdh wp14">
+<w:document xmlns:wpc="http://schemas.microsoft.com/office/word/2010/wordprocessingCanvas" xmlns:mc="http://schemas.openxmlformats.org/markup-compatibility/2006" xmlns:o="urn:schemas-microsoft-com:office:office" xmlns:r="http://schemas.openxmlformats.org/officeDocument/2006/relationships" xmlns:m="http://schemas.openxmlformats.org/officeDocument/2006/math" xmlns:v="urn:schemas-microsoft-com:vml" xmlns:wp14="http://schemas.microsoft.com/office/word/2010/wordprocessingDrawing" xmlns:wp="http://schemas.openxmlformats.org/drawingml/2006/wordprocessingDrawing" xmlns:w10="urn:schemas-microsoft-com:office:word" xmlns:w="http://schemas.openxmlformats.org/wordprocessingml/2006/main" xmlns:w14="http://schemas.microsoft.com/office/word/2010/wordml" xmlns:w15="http://schemas.microsoft.com/office/word/2012/wordml" xmlns:wpg="http://schemas.microsoft.com/office/word/2010/wordprocessingGroup" xmlns:wpi="http://schemas.microsoft.com/office/word/2010/wordprocessingInk" xmlns:wne="http://schemas.microsoft.com/office/word/2006/wordml" xmlns:wps="http://schemas.microsoft.com/office/word/2010/wordprocessingShape" mc:Ignorable="w14 w15 wp14">
   <w:body>
+    <w:p>
+      <w:pPr>
+        <w:autoSpaceDE w:val="0"/>
+        <w:autoSpaceDN w:val="0"/>
+        <w:bidi w:val="0"/>
+        <w:adjustRightInd w:val="0"/>
+        <w:spacing w:after="0" w:line="240" w:lineRule="auto"/>
+        <w:rPr>
+          <w:rFonts w:asciiTheme="majorBidi" w:hAnsiTheme="majorBidi" w:cstheme="majorBidi"/>
+          <w:sz w:val="28"/>
+          <w:szCs w:val="28"/>
+        </w:rPr>
+      </w:pPr>
+      <w:bookmarkStart w:id="0" w:name="_GoBack"/>
+      <w:bookmarkEnd w:id="0"/>
+    </w:p>
+    <w:p>
+      <w:pPr>
+        <w:autoSpaceDE w:val="0"/>
+        <w:autoSpaceDN w:val="0"/>
+        <w:bidi w:val="0"/>
+        <w:adjustRightInd w:val="0"/>
+        <w:spacing w:after="0" w:line="240" w:lineRule="auto"/>
+        <w:jc w:val="both"/>
+        <w:rPr>
+          <w:rFonts w:asciiTheme="majorBidi" w:hAnsiTheme="majorBidi" w:cstheme="majorBidi"/>
+          <w:sz w:val="28"/>
+          <w:szCs w:val="28"/>
+        </w:rPr>
+      </w:pPr>
+      <w:r>
+        <w:rPr>
+          <w:rFonts w:asciiTheme="majorBidi" w:hAnsiTheme="majorBidi" w:cstheme="majorBidi"/>
+          <w:sz w:val="28"/>
+          <w:szCs w:val="28"/>
+        </w:rPr>
+        <w:t xml:space="preserve">The authors of the paper being reviewed utilize the interpretation of compartmental systems as continuous-time Markov chains to derive entropy measures for quantifying model information content. Specifically, they measure the uncertainty of a single particle's </w:t>
+      </w:r>
+      <w:r>
+        <w:rPr>
+          <w:rFonts w:asciiTheme="majorBidi" w:hAnsiTheme="majorBidi" w:cstheme="majorBidi"/>
+          <w:sz w:val="28"/>
+          <w:szCs w:val="28"/>
+        </w:rPr>
+        <w:t>path</w:t>
+      </w:r>
+      <w:r>
+        <w:rPr>
+          <w:rFonts w:asciiTheme="majorBidi" w:hAnsiTheme="majorBidi" w:cstheme="majorBidi"/>
+          <w:sz w:val="28"/>
+          <w:szCs w:val="28"/>
+        </w:rPr>
+        <w:t xml:space="preserve"> </w:t>
+      </w:r>
+      <w:r>
+        <w:rPr>
+          <w:rFonts w:asciiTheme="majorBidi" w:hAnsiTheme="majorBidi" w:cstheme="majorBidi"/>
+          <w:sz w:val="28"/>
+          <w:szCs w:val="28"/>
+        </w:rPr>
+        <w:t>as it travels through the system as described by path entropy and entropy rates.</w:t>
+      </w:r>
+      <w:r>
+        <w:rPr>
+          <w:rFonts w:asciiTheme="majorBidi" w:hAnsiTheme="majorBidi" w:cstheme="majorBidi"/>
+          <w:sz w:val="28"/>
+          <w:szCs w:val="28"/>
+        </w:rPr>
+        <w:t xml:space="preserve"> </w:t>
+      </w:r>
+      <w:r>
+        <w:rPr>
+          <w:rFonts w:asciiTheme="majorBidi" w:hAnsiTheme="majorBidi" w:cstheme="majorBidi"/>
+          <w:sz w:val="28"/>
+          <w:szCs w:val="28"/>
+        </w:rPr>
+        <w:t>The authors derive explicit formulas for both types of entropy in compartmental systems in equilibrium by leveraging Shannon information entropy. They demonstrate how these formulas can be applied to solve equifinality problems during model selec</w:t>
+      </w:r>
+      <w:r>
+        <w:rPr>
+          <w:rFonts w:asciiTheme="majorBidi" w:hAnsiTheme="majorBidi" w:cstheme="majorBidi"/>
+          <w:sz w:val="28"/>
+          <w:szCs w:val="28"/>
+        </w:rPr>
+        <w:t>tion</w:t>
+      </w:r>
+      <w:r>
+        <w:rPr>
+          <w:rFonts w:asciiTheme="majorBidi" w:hAnsiTheme="majorBidi" w:cstheme="majorBidi"/>
+          <w:sz w:val="28"/>
+          <w:szCs w:val="28"/>
+        </w:rPr>
+        <w:t xml:space="preserve"> </w:t>
+      </w:r>
+      <w:r>
+        <w:rPr>
+          <w:rFonts w:asciiTheme="majorBidi" w:hAnsiTheme="majorBidi" w:cstheme="majorBidi"/>
+          <w:sz w:val="28"/>
+          <w:szCs w:val="28"/>
+        </w:rPr>
+        <w:t xml:space="preserve">by means </w:t>
+      </w:r>
+      <w:r>
+        <w:rPr>
+          <w:rFonts w:asciiTheme="majorBidi" w:hAnsiTheme="majorBidi" w:cstheme="majorBidi"/>
+          <w:sz w:val="28"/>
+          <w:szCs w:val="28"/>
+        </w:rPr>
+        <w:t>of MaxEnt.</w:t>
+      </w:r>
+    </w:p>
     <w:p>
       <w:pPr>
         <w:autoSpaceDE w:val="0"/>
@@ -36,15 +147,39 @@
           <w:sz w:val="28"/>
           <w:szCs w:val="28"/>
         </w:rPr>
-        <w:t xml:space="preserve">The authors of the paper being reviewed utilize the interpretation of compartmental systems as continuous-time Markov chains to derive entropy measures for quantifying model information content. Specifically, they measure the uncertainty of a single particle's </w:t>
-      </w:r>
-      <w:r>
-        <w:rPr>
-          <w:rFonts w:asciiTheme="majorBidi" w:hAnsiTheme="majorBidi" w:cstheme="majorBidi"/>
-          <w:sz w:val="28"/>
-          <w:szCs w:val="28"/>
-        </w:rPr>
-        <w:t>path</w:t>
+        <w:t xml:space="preserve">The paper is valuable and contains plenty of interesting examples. </w:t>
+      </w:r>
+      <w:r>
+        <w:rPr>
+          <w:rFonts w:asciiTheme="majorBidi" w:hAnsiTheme="majorBidi" w:cstheme="majorBidi"/>
+          <w:sz w:val="28"/>
+          <w:szCs w:val="28"/>
+        </w:rPr>
+        <w:t xml:space="preserve"> Also, t</w:t>
+      </w:r>
+      <w:r>
+        <w:rPr>
+          <w:rFonts w:asciiTheme="majorBidi" w:hAnsiTheme="majorBidi" w:cstheme="majorBidi"/>
+          <w:sz w:val="28"/>
+          <w:szCs w:val="28"/>
+        </w:rPr>
+        <w:t>he argument used by the author seems to be true</w:t>
+      </w:r>
+      <w:r>
+        <w:rPr>
+          <w:rFonts w:asciiTheme="majorBidi" w:hAnsiTheme="majorBidi" w:cstheme="majorBidi"/>
+          <w:sz w:val="28"/>
+          <w:szCs w:val="28"/>
+        </w:rPr>
+        <w:t xml:space="preserve">. </w:t>
+      </w:r>
+      <w:r>
+        <w:rPr>
+          <w:rFonts w:asciiTheme="majorBidi" w:hAnsiTheme="majorBidi" w:cstheme="majorBidi"/>
+          <w:sz w:val="28"/>
+          <w:szCs w:val="28"/>
+        </w:rPr>
+        <w:t>For this</w:t>
       </w:r>
       <w:r>
         <w:rPr>
@@ -60,7 +195,7 @@
           <w:sz w:val="28"/>
           <w:szCs w:val="28"/>
         </w:rPr>
-        <w:t>as it travels through the system as described by path entropy and entropy rates.</w:t>
+        <w:t>reason, I think that is adequate to be considered as a publication of</w:t>
       </w:r>
       <w:r>
         <w:rPr>
@@ -72,19 +207,43 @@
       </w:r>
       <w:r>
         <w:rPr>
-          <w:rFonts w:asciiTheme="majorBidi" w:hAnsiTheme="majorBidi" w:cstheme="majorBidi"/>
-          <w:sz w:val="28"/>
-          <w:szCs w:val="28"/>
-        </w:rPr>
-        <w:t>The authors derive explicit formulas for both types of entropy in compartmental systems in equilibrium by leveraging Shannon information entropy. They demonstrate how these formulas can be applied to solve equifinality problems during model selec</w:t>
-      </w:r>
-      <w:r>
-        <w:rPr>
-          <w:rFonts w:asciiTheme="majorBidi" w:hAnsiTheme="majorBidi" w:cstheme="majorBidi"/>
-          <w:sz w:val="28"/>
-          <w:szCs w:val="28"/>
-        </w:rPr>
-        <w:t>tion</w:t>
+          <w:rFonts w:asciiTheme="majorBidi" w:eastAsia="ArialUnicodeMS" w:hAnsiTheme="majorBidi" w:cstheme="majorBidi"/>
+          <w:sz w:val="28"/>
+          <w:szCs w:val="28"/>
+        </w:rPr>
+        <w:t>Mathematical Geosciences</w:t>
+      </w:r>
+      <w:r>
+        <w:rPr>
+          <w:rFonts w:asciiTheme="majorBidi" w:hAnsiTheme="majorBidi" w:cstheme="majorBidi"/>
+          <w:sz w:val="28"/>
+          <w:szCs w:val="28"/>
+        </w:rPr>
+        <w:t xml:space="preserve">. </w:t>
+      </w:r>
+      <w:r>
+        <w:rPr>
+          <w:rFonts w:asciiTheme="majorBidi" w:hAnsiTheme="majorBidi" w:cstheme="majorBidi"/>
+          <w:sz w:val="28"/>
+          <w:szCs w:val="28"/>
+        </w:rPr>
+        <w:t>However, I recommend to the author</w:t>
+      </w:r>
+      <w:r>
+        <w:rPr>
+          <w:rFonts w:asciiTheme="majorBidi" w:hAnsiTheme="majorBidi" w:cstheme="majorBidi"/>
+          <w:sz w:val="28"/>
+          <w:szCs w:val="28"/>
+        </w:rPr>
+        <w:t>s</w:t>
+      </w:r>
+      <w:r>
+        <w:rPr>
+          <w:rFonts w:asciiTheme="majorBidi" w:hAnsiTheme="majorBidi" w:cstheme="majorBidi"/>
+          <w:sz w:val="28"/>
+          <w:szCs w:val="28"/>
+        </w:rPr>
+        <w:t xml:space="preserve"> improve the presentation of the main</w:t>
       </w:r>
       <w:r>
         <w:rPr>
@@ -100,15 +259,23 @@
           <w:sz w:val="28"/>
           <w:szCs w:val="28"/>
         </w:rPr>
-        <w:t xml:space="preserve">by means </w:t>
-      </w:r>
-      <w:r>
-        <w:rPr>
-          <w:rFonts w:asciiTheme="majorBidi" w:hAnsiTheme="majorBidi" w:cstheme="majorBidi"/>
-          <w:sz w:val="28"/>
-          <w:szCs w:val="28"/>
-        </w:rPr>
-        <w:t>of MaxEnt.</w:t>
+        <w:t>results in the paper</w:t>
+      </w:r>
+      <w:r>
+        <w:rPr>
+          <w:rFonts w:asciiTheme="majorBidi" w:hAnsiTheme="majorBidi" w:cstheme="majorBidi"/>
+          <w:sz w:val="28"/>
+          <w:szCs w:val="28"/>
+        </w:rPr>
+        <w:t>.</w:t>
+      </w:r>
+      <w:r>
+        <w:rPr>
+          <w:rFonts w:asciiTheme="majorBidi" w:hAnsiTheme="majorBidi" w:cstheme="majorBidi"/>
+          <w:sz w:val="28"/>
+          <w:szCs w:val="28"/>
+        </w:rPr>
+        <w:t xml:space="preserve"> In the following, there are some comments.</w:t>
       </w:r>
     </w:p>
     <w:p>
@@ -132,7 +299,6 @@
         <w:bidi w:val="0"/>
         <w:adjustRightInd w:val="0"/>
         <w:spacing w:after="0" w:line="240" w:lineRule="auto"/>
-        <w:jc w:val="both"/>
         <w:rPr>
           <w:rFonts w:asciiTheme="majorBidi" w:hAnsiTheme="majorBidi" w:cstheme="majorBidi"/>
           <w:sz w:val="28"/>
@@ -145,135 +311,31 @@
           <w:sz w:val="28"/>
           <w:szCs w:val="28"/>
         </w:rPr>
-        <w:t xml:space="preserve">The paper is valuable and contains plenty of interesting examples. </w:t>
-      </w:r>
-      <w:r>
-        <w:rPr>
-          <w:rFonts w:asciiTheme="majorBidi" w:hAnsiTheme="majorBidi" w:cstheme="majorBidi"/>
-          <w:sz w:val="28"/>
-          <w:szCs w:val="28"/>
-        </w:rPr>
-        <w:t xml:space="preserve"> Also, t</w:t>
-      </w:r>
-      <w:r>
-        <w:rPr>
-          <w:rFonts w:asciiTheme="majorBidi" w:hAnsiTheme="majorBidi" w:cstheme="majorBidi"/>
-          <w:sz w:val="28"/>
-          <w:szCs w:val="28"/>
-        </w:rPr>
-        <w:t>he argument used by the author seems to be true</w:t>
-      </w:r>
-      <w:r>
-        <w:rPr>
-          <w:rFonts w:asciiTheme="majorBidi" w:hAnsiTheme="majorBidi" w:cstheme="majorBidi"/>
-          <w:sz w:val="28"/>
-          <w:szCs w:val="28"/>
-        </w:rPr>
-        <w:t xml:space="preserve">. </w:t>
-      </w:r>
-      <w:r>
-        <w:rPr>
-          <w:rFonts w:asciiTheme="majorBidi" w:hAnsiTheme="majorBidi" w:cstheme="majorBidi"/>
-          <w:sz w:val="28"/>
-          <w:szCs w:val="28"/>
-        </w:rPr>
-        <w:t>For this</w:t>
-      </w:r>
-      <w:r>
-        <w:rPr>
-          <w:rFonts w:asciiTheme="majorBidi" w:hAnsiTheme="majorBidi" w:cstheme="majorBidi"/>
-          <w:sz w:val="28"/>
-          <w:szCs w:val="28"/>
-        </w:rPr>
-        <w:t xml:space="preserve"> </w:t>
-      </w:r>
-      <w:r>
-        <w:rPr>
-          <w:rFonts w:asciiTheme="majorBidi" w:hAnsiTheme="majorBidi" w:cstheme="majorBidi"/>
-          <w:sz w:val="28"/>
-          <w:szCs w:val="28"/>
-        </w:rPr>
-        <w:t>reason, I think that is adequate to be considered as a publication of</w:t>
-      </w:r>
-      <w:r>
-        <w:rPr>
-          <w:rFonts w:asciiTheme="majorBidi" w:hAnsiTheme="majorBidi" w:cstheme="majorBidi"/>
-          <w:sz w:val="28"/>
-          <w:szCs w:val="28"/>
-        </w:rPr>
-        <w:t xml:space="preserve"> </w:t>
-      </w:r>
-      <w:r>
-        <w:rPr>
-          <w:rFonts w:asciiTheme="majorBidi" w:eastAsia="ArialUnicodeMS" w:hAnsiTheme="majorBidi" w:cstheme="majorBidi"/>
-          <w:sz w:val="28"/>
-          <w:szCs w:val="28"/>
-        </w:rPr>
-        <w:t>Mathematical Geosciences</w:t>
-      </w:r>
-      <w:r>
-        <w:rPr>
-          <w:rFonts w:asciiTheme="majorBidi" w:hAnsiTheme="majorBidi" w:cstheme="majorBidi"/>
-          <w:sz w:val="28"/>
-          <w:szCs w:val="28"/>
-        </w:rPr>
-        <w:t xml:space="preserve">. </w:t>
-      </w:r>
-      <w:r>
-        <w:rPr>
-          <w:rFonts w:asciiTheme="majorBidi" w:hAnsiTheme="majorBidi" w:cstheme="majorBidi"/>
-          <w:sz w:val="28"/>
-          <w:szCs w:val="28"/>
-        </w:rPr>
-        <w:t>However, I recommend to the author</w:t>
-      </w:r>
-      <w:r>
-        <w:rPr>
-          <w:rFonts w:asciiTheme="majorBidi" w:hAnsiTheme="majorBidi" w:cstheme="majorBidi"/>
-          <w:sz w:val="28"/>
-          <w:szCs w:val="28"/>
-        </w:rPr>
-        <w:t>s</w:t>
-      </w:r>
-      <w:r>
-        <w:rPr>
-          <w:rFonts w:asciiTheme="majorBidi" w:hAnsiTheme="majorBidi" w:cstheme="majorBidi"/>
-          <w:sz w:val="28"/>
-          <w:szCs w:val="28"/>
-        </w:rPr>
-        <w:t xml:space="preserve"> improve the presentation of the main</w:t>
-      </w:r>
-      <w:r>
-        <w:rPr>
-          <w:rFonts w:asciiTheme="majorBidi" w:hAnsiTheme="majorBidi" w:cstheme="majorBidi"/>
-          <w:sz w:val="28"/>
-          <w:szCs w:val="28"/>
-        </w:rPr>
-        <w:t xml:space="preserve"> </w:t>
-      </w:r>
-      <w:r>
-        <w:rPr>
-          <w:rFonts w:asciiTheme="majorBidi" w:hAnsiTheme="majorBidi" w:cstheme="majorBidi"/>
-          <w:sz w:val="28"/>
-          <w:szCs w:val="28"/>
-        </w:rPr>
-        <w:t>results in the paper</w:t>
-      </w:r>
-      <w:r>
-        <w:rPr>
-          <w:rFonts w:asciiTheme="majorBidi" w:hAnsiTheme="majorBidi" w:cstheme="majorBidi"/>
-          <w:sz w:val="28"/>
-          <w:szCs w:val="28"/>
-        </w:rPr>
-        <w:t>.</w:t>
-      </w:r>
-      <w:r>
-        <w:rPr>
-          <w:rFonts w:asciiTheme="majorBidi" w:hAnsiTheme="majorBidi" w:cstheme="majorBidi"/>
-          <w:sz w:val="28"/>
-          <w:szCs w:val="28"/>
-        </w:rPr>
-        <w:t xml:space="preserve"> In the following, there are some comments.</w:t>
+        <w:t xml:space="preserve">1- </w:t>
+      </w:r>
+      <w:r>
+        <w:rPr>
+          <w:rFonts w:asciiTheme="majorBidi" w:hAnsiTheme="majorBidi" w:cstheme="majorBidi"/>
+          <w:sz w:val="28"/>
+          <w:szCs w:val="28"/>
+        </w:rPr>
+        <w:t xml:space="preserve">Quality of </w:t>
+      </w:r>
+      <w:r>
+        <w:rPr>
+          <w:rFonts w:asciiTheme="majorBidi" w:hAnsiTheme="majorBidi" w:cstheme="majorBidi"/>
+          <w:sz w:val="28"/>
+          <w:szCs w:val="28"/>
+        </w:rPr>
+        <w:t>Table 1</w:t>
+      </w:r>
+      <w:r>
+        <w:rPr>
+          <w:rFonts w:asciiTheme="majorBidi" w:hAnsiTheme="majorBidi" w:cstheme="majorBidi"/>
+          <w:sz w:val="28"/>
+          <w:szCs w:val="28"/>
+        </w:rPr>
+        <w:t xml:space="preserve"> should be improved.</w:t>
       </w:r>
     </w:p>
     <w:p>
@@ -289,104 +351,6 @@
           <w:szCs w:val="28"/>
         </w:rPr>
       </w:pPr>
-    </w:p>
-    <w:p>
-      <w:pPr>
-        <w:autoSpaceDE w:val="0"/>
-        <w:autoSpaceDN w:val="0"/>
-        <w:bidi w:val="0"/>
-        <w:adjustRightInd w:val="0"/>
-        <w:spacing w:after="0" w:line="240" w:lineRule="auto"/>
-        <w:rPr>
-          <w:rFonts w:asciiTheme="majorBidi" w:hAnsiTheme="majorBidi" w:cstheme="majorBidi"/>
-          <w:sz w:val="28"/>
-          <w:szCs w:val="28"/>
-        </w:rPr>
-      </w:pPr>
-      <w:r>
-        <w:rPr>
-          <w:rFonts w:asciiTheme="majorBidi" w:hAnsiTheme="majorBidi" w:cstheme="majorBidi"/>
-          <w:sz w:val="28"/>
-          <w:szCs w:val="28"/>
-        </w:rPr>
-        <w:t xml:space="preserve">1- </w:t>
-      </w:r>
-      <w:r>
-        <w:rPr>
-          <w:rFonts w:asciiTheme="majorBidi" w:hAnsiTheme="majorBidi" w:cstheme="majorBidi"/>
-          <w:sz w:val="28"/>
-          <w:szCs w:val="28"/>
-        </w:rPr>
-        <w:t xml:space="preserve">Quality of </w:t>
-      </w:r>
-      <w:r>
-        <w:rPr>
-          <w:rFonts w:asciiTheme="majorBidi" w:hAnsiTheme="majorBidi" w:cstheme="majorBidi"/>
-          <w:sz w:val="28"/>
-          <w:szCs w:val="28"/>
-        </w:rPr>
-        <w:t>Table 1</w:t>
-      </w:r>
-      <w:r>
-        <w:rPr>
-          <w:rFonts w:asciiTheme="majorBidi" w:hAnsiTheme="majorBidi" w:cstheme="majorBidi"/>
-          <w:sz w:val="28"/>
-          <w:szCs w:val="28"/>
-        </w:rPr>
-        <w:t xml:space="preserve"> should be improved.</w:t>
-      </w:r>
-    </w:p>
-    <w:p>
-      <w:pPr>
-        <w:autoSpaceDE w:val="0"/>
-        <w:autoSpaceDN w:val="0"/>
-        <w:bidi w:val="0"/>
-        <w:adjustRightInd w:val="0"/>
-        <w:spacing w:after="0" w:line="240" w:lineRule="auto"/>
-        <w:rPr>
-          <w:rFonts w:asciiTheme="majorBidi" w:hAnsiTheme="majorBidi" w:cstheme="majorBidi"/>
-          <w:color w:val="5B9BD5" w:themeColor="accent1"/>
-          <w:sz w:val="28"/>
-          <w:szCs w:val="28"/>
-        </w:rPr>
-      </w:pPr>
-      <w:r>
-        <w:rPr>
-          <w:rFonts w:asciiTheme="majorBidi" w:hAnsiTheme="majorBidi" w:cstheme="majorBidi"/>
-          <w:color w:val="5B9BD5" w:themeColor="accent1"/>
-          <w:sz w:val="28"/>
-          <w:szCs w:val="28"/>
-        </w:rPr>
-        <w:t>We added a description of the main columns and redraw the model structure using a font that matches equations. The entire table is now in LaTeX format.</w:t>
-      </w:r>
-    </w:p>
-    <w:p>
-      <w:pPr>
-        <w:autoSpaceDE w:val="0"/>
-        <w:autoSpaceDN w:val="0"/>
-        <w:bidi w:val="0"/>
-        <w:adjustRightInd w:val="0"/>
-        <w:spacing w:after="0" w:line="240" w:lineRule="auto"/>
-        <w:rPr>
-          <w:rFonts w:asciiTheme="majorBidi" w:hAnsiTheme="majorBidi" w:cstheme="majorBidi"/>
-          <w:sz w:val="28"/>
-          <w:szCs w:val="28"/>
-        </w:rPr>
-      </w:pPr>
-    </w:p>
-    <w:p>
-      <w:pPr>
-        <w:autoSpaceDE w:val="0"/>
-        <w:autoSpaceDN w:val="0"/>
-        <w:bidi w:val="0"/>
-        <w:adjustRightInd w:val="0"/>
-        <w:spacing w:after="0" w:line="240" w:lineRule="auto"/>
-        <w:rPr>
-          <w:rFonts w:asciiTheme="majorBidi" w:hAnsiTheme="majorBidi" w:cstheme="majorBidi"/>
-          <w:sz w:val="28"/>
-          <w:szCs w:val="28"/>
-        </w:rPr>
-      </w:pPr>
       <w:r>
         <w:rPr>
           <w:rFonts w:asciiTheme="majorBidi" w:hAnsiTheme="majorBidi" w:cstheme="majorBidi"/>
@@ -539,53 +503,6 @@
         </w:rPr>
         <w:t>.</w:t>
       </w:r>
-    </w:p>
-    <w:p>
-      <w:pPr>
-        <w:autoSpaceDE w:val="0"/>
-        <w:autoSpaceDN w:val="0"/>
-        <w:bidi w:val="0"/>
-        <w:adjustRightInd w:val="0"/>
-        <w:spacing w:after="0" w:line="240" w:lineRule="auto"/>
-        <w:rPr>
-          <w:rFonts w:asciiTheme="majorBidi" w:hAnsiTheme="majorBidi" w:cstheme="majorBidi"/>
-          <w:color w:val="5B9BD5" w:themeColor="accent1"/>
-          <w:sz w:val="28"/>
-          <w:szCs w:val="28"/>
-        </w:rPr>
-      </w:pPr>
-      <w:r>
-        <w:rPr>
-          <w:rFonts w:asciiTheme="majorBidi" w:hAnsiTheme="majorBidi" w:cstheme="majorBidi"/>
-          <w:color w:val="5B9BD5" w:themeColor="accent1"/>
-          <w:sz w:val="28"/>
-          <w:szCs w:val="28"/>
-        </w:rPr>
-        <w:t xml:space="preserve">We </w:t>
-      </w:r>
-      <w:r>
-        <w:rPr>
-          <w:rFonts w:asciiTheme="majorBidi" w:hAnsiTheme="majorBidi" w:cstheme="majorBidi"/>
-          <w:color w:val="5B9BD5" w:themeColor="accent1"/>
-          <w:sz w:val="28"/>
-          <w:szCs w:val="28"/>
-        </w:rPr>
-        <w:t>increased the font sizes of the figures for better readability. Also the new Figure 6 has according font size.</w:t>
-      </w:r>
-    </w:p>
-    <w:p>
-      <w:pPr>
-        <w:autoSpaceDE w:val="0"/>
-        <w:autoSpaceDN w:val="0"/>
-        <w:bidi w:val="0"/>
-        <w:adjustRightInd w:val="0"/>
-        <w:spacing w:after="0" w:line="240" w:lineRule="auto"/>
-        <w:rPr>
-          <w:rFonts w:asciiTheme="majorBidi" w:hAnsiTheme="majorBidi" w:cstheme="majorBidi"/>
-          <w:sz w:val="28"/>
-          <w:szCs w:val="28"/>
-        </w:rPr>
-      </w:pPr>
     </w:p>
     <w:p>
       <w:pPr>
@@ -596,8 +513,7 @@
         <w:spacing w:after="0" w:line="240" w:lineRule="auto"/>
         <w:jc w:val="both"/>
         <w:rPr>
-          <w:rStyle w:val="yiv4413469875gmail-normaltextrun"/>
-          <w:rFonts w:ascii="New New New serif" w:hAnsi="New New New serif"/>
+          <w:rFonts w:asciiTheme="majorBidi" w:hAnsiTheme="majorBidi" w:cstheme="majorBidi"/>
           <w:sz w:val="28"/>
           <w:szCs w:val="28"/>
         </w:rPr>
@@ -688,7 +604,6 @@
         <w:jc w:val="both"/>
         <w:rPr>
           <w:rFonts w:asciiTheme="majorBidi" w:hAnsiTheme="majorBidi" w:cstheme="majorBidi"/>
-          <w:color w:val="5B9BD5" w:themeColor="accent1"/>
           <w:sz w:val="28"/>
           <w:szCs w:val="28"/>
         </w:rPr>
@@ -696,16 +611,22 @@
       <w:r>
         <w:rPr>
           <w:rFonts w:asciiTheme="majorBidi" w:hAnsiTheme="majorBidi" w:cstheme="majorBidi"/>
-          <w:color w:val="5B9BD5" w:themeColor="accent1"/>
-          <w:sz w:val="28"/>
-          <w:szCs w:val="28"/>
-        </w:rPr>
-        <w:t>We</w:t>
-      </w:r>
-      <w:r>
-        <w:rPr>
-          <w:rFonts w:asciiTheme="majorBidi" w:hAnsiTheme="majorBidi" w:cstheme="majorBidi"/>
-          <w:color w:val="5B9BD5" w:themeColor="accent1"/>
+          <w:sz w:val="28"/>
+          <w:szCs w:val="28"/>
+        </w:rPr>
+        <w:t>Also, t</w:t>
+      </w:r>
+      <w:r>
+        <w:rPr>
+          <w:rFonts w:asciiTheme="majorBidi" w:hAnsiTheme="majorBidi" w:cstheme="majorBidi"/>
+          <w:sz w:val="28"/>
+          <w:szCs w:val="28"/>
+        </w:rPr>
+        <w:t>he research idea of this paper needs to be verified by the</w:t>
+      </w:r>
+      <w:r>
+        <w:rPr>
+          <w:rFonts w:asciiTheme="majorBidi" w:hAnsiTheme="majorBidi" w:cstheme="majorBidi"/>
           <w:sz w:val="28"/>
           <w:szCs w:val="28"/>
         </w:rPr>
@@ -714,38 +635,60 @@
       <w:r>
         <w:rPr>
           <w:rFonts w:asciiTheme="majorBidi" w:hAnsiTheme="majorBidi" w:cstheme="majorBidi"/>
-          <w:color w:val="5B9BD5" w:themeColor="accent1"/>
-          <w:sz w:val="28"/>
-          <w:szCs w:val="28"/>
-        </w:rPr>
-        <w:t>added</w:t>
-      </w:r>
-      <w:r>
-        <w:rPr>
-          <w:rFonts w:asciiTheme="majorBidi" w:hAnsiTheme="majorBidi" w:cstheme="majorBidi"/>
-          <w:color w:val="5B9BD5" w:themeColor="accent1"/>
-          <w:sz w:val="28"/>
-          <w:szCs w:val="28"/>
-        </w:rPr>
-        <w:t xml:space="preserve"> several</w:t>
-      </w:r>
-      <w:r>
-        <w:rPr>
-          <w:rFonts w:asciiTheme="majorBidi" w:hAnsiTheme="majorBidi" w:cstheme="majorBidi"/>
-          <w:color w:val="5B9BD5" w:themeColor="accent1"/>
-          <w:sz w:val="28"/>
-          <w:szCs w:val="28"/>
-        </w:rPr>
-        <w:t xml:space="preserve"> new references</w:t>
-      </w:r>
-      <w:r>
-        <w:rPr>
-          <w:rFonts w:asciiTheme="majorBidi" w:hAnsiTheme="majorBidi" w:cstheme="majorBidi"/>
-          <w:color w:val="5B9BD5" w:themeColor="accent1"/>
-          <w:sz w:val="28"/>
-          <w:szCs w:val="28"/>
-        </w:rPr>
-        <w:t xml:space="preserve"> to the new version.</w:t>
+          <w:b/>
+          <w:bCs/>
+          <w:sz w:val="28"/>
+          <w:szCs w:val="28"/>
+        </w:rPr>
+        <w:t>recent</w:t>
+      </w:r>
+      <w:r>
+        <w:rPr>
+          <w:rFonts w:asciiTheme="majorBidi" w:hAnsiTheme="majorBidi" w:cstheme="majorBidi"/>
+          <w:sz w:val="28"/>
+          <w:szCs w:val="28"/>
+        </w:rPr>
+        <w:t>ly</w:t>
+      </w:r>
+      <w:r>
+        <w:rPr>
+          <w:rFonts w:asciiTheme="majorBidi" w:hAnsiTheme="majorBidi" w:cstheme="majorBidi"/>
+          <w:sz w:val="28"/>
+          <w:szCs w:val="28"/>
+        </w:rPr>
+        <w:t xml:space="preserve"> relevant published articles. </w:t>
+      </w:r>
+      <w:r>
+        <w:rPr>
+          <w:rFonts w:asciiTheme="majorBidi" w:hAnsiTheme="majorBidi" w:cstheme="majorBidi"/>
+          <w:sz w:val="28"/>
+          <w:szCs w:val="28"/>
+        </w:rPr>
+        <w:t>The authors should</w:t>
+      </w:r>
+      <w:r>
+        <w:rPr>
+          <w:rFonts w:asciiTheme="majorBidi" w:hAnsiTheme="majorBidi" w:cstheme="majorBidi"/>
+          <w:sz w:val="28"/>
+          <w:szCs w:val="28"/>
+        </w:rPr>
+        <w:t xml:space="preserve"> </w:t>
+      </w:r>
+      <w:r>
+        <w:rPr>
+          <w:rFonts w:asciiTheme="majorBidi" w:hAnsiTheme="majorBidi" w:cstheme="majorBidi"/>
+          <w:sz w:val="28"/>
+          <w:szCs w:val="28"/>
+        </w:rPr>
+        <w:t>provide a</w:t>
+      </w:r>
+      <w:r>
+        <w:rPr>
+          <w:rFonts w:asciiTheme="majorBidi" w:hAnsiTheme="majorBidi" w:cstheme="majorBidi"/>
+          <w:sz w:val="28"/>
+          <w:szCs w:val="28"/>
+        </w:rPr>
+        <w:t xml:space="preserve"> literature review in order to identify relevant published articles on the chosen research topic. </w:t>
       </w:r>
     </w:p>
     <w:p>
@@ -755,197 +698,12 @@
         <w:bidi w:val="0"/>
         <w:adjustRightInd w:val="0"/>
         <w:spacing w:after="0" w:line="240" w:lineRule="auto"/>
-        <w:jc w:val="both"/>
         <w:rPr>
           <w:rFonts w:asciiTheme="majorBidi" w:hAnsiTheme="majorBidi" w:cstheme="majorBidi"/>
           <w:sz w:val="28"/>
           <w:szCs w:val="28"/>
         </w:rPr>
       </w:pPr>
-    </w:p>
-    <w:p>
-      <w:pPr>
-        <w:autoSpaceDE w:val="0"/>
-        <w:autoSpaceDN w:val="0"/>
-        <w:bidi w:val="0"/>
-        <w:adjustRightInd w:val="0"/>
-        <w:spacing w:after="0" w:line="240" w:lineRule="auto"/>
-        <w:jc w:val="both"/>
-        <w:rPr>
-          <w:rFonts w:asciiTheme="majorBidi" w:hAnsiTheme="majorBidi" w:cstheme="majorBidi"/>
-          <w:sz w:val="28"/>
-          <w:szCs w:val="28"/>
-        </w:rPr>
-      </w:pPr>
-      <w:r>
-        <w:rPr>
-          <w:rFonts w:asciiTheme="majorBidi" w:hAnsiTheme="majorBidi" w:cstheme="majorBidi"/>
-          <w:sz w:val="28"/>
-          <w:szCs w:val="28"/>
-        </w:rPr>
-        <w:t>Also, t</w:t>
-      </w:r>
-      <w:r>
-        <w:rPr>
-          <w:rFonts w:asciiTheme="majorBidi" w:hAnsiTheme="majorBidi" w:cstheme="majorBidi"/>
-          <w:sz w:val="28"/>
-          <w:szCs w:val="28"/>
-        </w:rPr>
-        <w:t>he research idea of this paper needs to be verified by the</w:t>
-      </w:r>
-      <w:r>
-        <w:rPr>
-          <w:rFonts w:asciiTheme="majorBidi" w:hAnsiTheme="majorBidi" w:cstheme="majorBidi"/>
-          <w:sz w:val="28"/>
-          <w:szCs w:val="28"/>
-        </w:rPr>
-        <w:t xml:space="preserve"> </w:t>
-      </w:r>
-      <w:r>
-        <w:rPr>
-          <w:rFonts w:asciiTheme="majorBidi" w:hAnsiTheme="majorBidi" w:cstheme="majorBidi"/>
-          <w:b/>
-          <w:bCs/>
-          <w:sz w:val="28"/>
-          <w:szCs w:val="28"/>
-        </w:rPr>
-        <w:t>recent</w:t>
-      </w:r>
-      <w:r>
-        <w:rPr>
-          <w:rFonts w:asciiTheme="majorBidi" w:hAnsiTheme="majorBidi" w:cstheme="majorBidi"/>
-          <w:sz w:val="28"/>
-          <w:szCs w:val="28"/>
-        </w:rPr>
-        <w:t>ly</w:t>
-      </w:r>
-      <w:r>
-        <w:rPr>
-          <w:rFonts w:asciiTheme="majorBidi" w:hAnsiTheme="majorBidi" w:cstheme="majorBidi"/>
-          <w:sz w:val="28"/>
-          <w:szCs w:val="28"/>
-        </w:rPr>
-        <w:t xml:space="preserve"> relevant published articles. </w:t>
-      </w:r>
-      <w:r>
-        <w:rPr>
-          <w:rFonts w:asciiTheme="majorBidi" w:hAnsiTheme="majorBidi" w:cstheme="majorBidi"/>
-          <w:sz w:val="28"/>
-          <w:szCs w:val="28"/>
-        </w:rPr>
-        <w:t>The authors should</w:t>
-      </w:r>
-      <w:r>
-        <w:rPr>
-          <w:rFonts w:asciiTheme="majorBidi" w:hAnsiTheme="majorBidi" w:cstheme="majorBidi"/>
-          <w:sz w:val="28"/>
-          <w:szCs w:val="28"/>
-        </w:rPr>
-        <w:t xml:space="preserve"> </w:t>
-      </w:r>
-      <w:r>
-        <w:rPr>
-          <w:rFonts w:asciiTheme="majorBidi" w:hAnsiTheme="majorBidi" w:cstheme="majorBidi"/>
-          <w:sz w:val="28"/>
-          <w:szCs w:val="28"/>
-        </w:rPr>
-        <w:t>provide a</w:t>
-      </w:r>
-      <w:r>
-        <w:rPr>
-          <w:rFonts w:asciiTheme="majorBidi" w:hAnsiTheme="majorBidi" w:cstheme="majorBidi"/>
-          <w:sz w:val="28"/>
-          <w:szCs w:val="28"/>
-        </w:rPr>
-        <w:t xml:space="preserve"> literature review in order to identify relevant published articles on the chosen research topic. </w:t>
-      </w:r>
-    </w:p>
-    <w:p>
-      <w:pPr>
-        <w:autoSpaceDE w:val="0"/>
-        <w:autoSpaceDN w:val="0"/>
-        <w:bidi w:val="0"/>
-        <w:adjustRightInd w:val="0"/>
-        <w:spacing w:after="0" w:line="240" w:lineRule="auto"/>
-        <w:rPr>
-          <w:rFonts w:asciiTheme="majorBidi" w:hAnsiTheme="majorBidi" w:cstheme="majorBidi"/>
-          <w:color w:val="5B9BD5" w:themeColor="accent1"/>
-          <w:sz w:val="28"/>
-          <w:szCs w:val="28"/>
-        </w:rPr>
-      </w:pPr>
-      <w:r>
-        <w:rPr>
-          <w:rFonts w:asciiTheme="majorBidi" w:hAnsiTheme="majorBidi" w:cstheme="majorBidi"/>
-          <w:color w:val="5B9BD5" w:themeColor="accent1"/>
-          <w:sz w:val="28"/>
-          <w:szCs w:val="28"/>
-        </w:rPr>
-        <w:t xml:space="preserve">We carefully reviewed the recent literature and </w:t>
-      </w:r>
-      <w:r>
-        <w:rPr>
-          <w:rFonts w:asciiTheme="majorBidi" w:hAnsiTheme="majorBidi" w:cstheme="majorBidi"/>
-          <w:color w:val="5B9BD5" w:themeColor="accent1"/>
-          <w:sz w:val="28"/>
-          <w:szCs w:val="28"/>
-        </w:rPr>
-        <w:t xml:space="preserve">made updates in the manuscripts accordingly. However, it is important to mention that there are no many publications </w:t>
-      </w:r>
-      <w:r>
-        <w:rPr>
-          <w:rFonts w:asciiTheme="majorBidi" w:hAnsiTheme="majorBidi" w:cstheme="majorBidi"/>
-          <w:color w:val="5B9BD5" w:themeColor="accent1"/>
-          <w:sz w:val="28"/>
-          <w:szCs w:val="28"/>
-        </w:rPr>
-        <w:t>that combines</w:t>
-      </w:r>
-      <w:r>
-        <w:rPr>
-          <w:rFonts w:asciiTheme="majorBidi" w:hAnsiTheme="majorBidi" w:cstheme="majorBidi"/>
-          <w:color w:val="5B9BD5" w:themeColor="accent1"/>
-          <w:sz w:val="28"/>
-          <w:szCs w:val="28"/>
-        </w:rPr>
-        <w:t xml:space="preserve"> the topic</w:t>
-      </w:r>
-      <w:r>
-        <w:rPr>
-          <w:rFonts w:asciiTheme="majorBidi" w:hAnsiTheme="majorBidi" w:cstheme="majorBidi"/>
-          <w:color w:val="5B9BD5" w:themeColor="accent1"/>
-          <w:sz w:val="28"/>
-          <w:szCs w:val="28"/>
-        </w:rPr>
-        <w:t>s</w:t>
-      </w:r>
-      <w:r>
-        <w:rPr>
-          <w:rFonts w:asciiTheme="majorBidi" w:hAnsiTheme="majorBidi" w:cstheme="majorBidi"/>
-          <w:color w:val="5B9BD5" w:themeColor="accent1"/>
-          <w:sz w:val="28"/>
-          <w:szCs w:val="28"/>
-        </w:rPr>
-        <w:t xml:space="preserve"> of entropy, information content, </w:t>
-      </w:r>
-      <w:r>
-        <w:rPr>
-          <w:rFonts w:asciiTheme="majorBidi" w:hAnsiTheme="majorBidi" w:cstheme="majorBidi"/>
-          <w:color w:val="5B9BD5" w:themeColor="accent1"/>
-          <w:sz w:val="28"/>
-          <w:szCs w:val="28"/>
-        </w:rPr>
-        <w:t>and</w:t>
-      </w:r>
-      <w:r>
-        <w:rPr>
-          <w:rFonts w:asciiTheme="majorBidi" w:hAnsiTheme="majorBidi" w:cstheme="majorBidi"/>
-          <w:color w:val="5B9BD5" w:themeColor="accent1"/>
-          <w:sz w:val="28"/>
-          <w:szCs w:val="28"/>
-        </w:rPr>
-        <w:t xml:space="preserve"> complexity for compartmental dynamical systems. There is more recent literature related to the MaxEnt approach for modeling in general, but again, there is a lack of studies applying these concepts to compartmental dynamical systems. This situation highlights the relevance of our contribution because it fills an important gap for a particular class of models (compartmental systems) that are widely used in many scientific disciplines. </w:t>
-      </w:r>
     </w:p>
     <w:p>
       <w:pPr>
@@ -1016,7 +774,7 @@
 </file>
 
 <file path=word/styles.xml><?xml version="1.0" encoding="utf-8"?>
-<w:styles xmlns:mc="http://schemas.openxmlformats.org/markup-compatibility/2006" xmlns:r="http://schemas.openxmlformats.org/officeDocument/2006/relationships" xmlns:w="http://schemas.openxmlformats.org/wordprocessingml/2006/main" xmlns:w14="http://schemas.microsoft.com/office/word/2010/wordml" xmlns:w15="http://schemas.microsoft.com/office/word/2012/wordml" xmlns:w16cex="http://schemas.microsoft.com/office/word/2018/wordml/cex" xmlns:w16cid="http://schemas.microsoft.com/office/word/2016/wordml/cid" xmlns:w16="http://schemas.microsoft.com/office/word/2018/wordml" xmlns:w16sdtdh="http://schemas.microsoft.com/office/word/2020/wordml/sdtdatahash" xmlns:w16se="http://schemas.microsoft.com/office/word/2015/wordml/symex" mc:Ignorable="w14 w15 w16se w16cid w16 w16cex w16sdtdh">
+<w:styles xmlns:mc="http://schemas.openxmlformats.org/markup-compatibility/2006" xmlns:r="http://schemas.openxmlformats.org/officeDocument/2006/relationships" xmlns:w="http://schemas.openxmlformats.org/wordprocessingml/2006/main" xmlns:w14="http://schemas.microsoft.com/office/word/2010/wordml" xmlns:w15="http://schemas.microsoft.com/office/word/2012/wordml" mc:Ignorable="w14 w15">
   <w:docDefaults>
     <w:rPrDefault>
       <w:rPr>
@@ -1032,7 +790,7 @@
       </w:pPr>
     </w:pPrDefault>
   </w:docDefaults>
-  <w:latentStyles w:defLockedState="0" w:defUIPriority="99" w:defSemiHidden="0" w:defUnhideWhenUsed="0" w:defQFormat="0" w:count="376">
+  <w:latentStyles w:defLockedState="0" w:defUIPriority="99" w:defSemiHidden="0" w:defUnhideWhenUsed="0" w:defQFormat="0" w:count="371">
     <w:lsdException w:name="Normal" w:uiPriority="0" w:qFormat="1"/>
     <w:lsdException w:name="heading 1" w:uiPriority="9" w:qFormat="1"/>
     <w:lsdException w:name="heading 2" w:semiHidden="1" w:uiPriority="9" w:unhideWhenUsed="1" w:qFormat="1"/>
@@ -1404,11 +1162,6 @@
     <w:lsdException w:name="List Table 5 Dark Accent 6" w:uiPriority="50"/>
     <w:lsdException w:name="List Table 6 Colorful Accent 6" w:uiPriority="51"/>
     <w:lsdException w:name="List Table 7 Colorful Accent 6" w:uiPriority="52"/>
-    <w:lsdException w:name="Mention" w:semiHidden="1" w:unhideWhenUsed="1"/>
-    <w:lsdException w:name="Smart Hyperlink" w:semiHidden="1" w:unhideWhenUsed="1"/>
-    <w:lsdException w:name="Hashtag" w:semiHidden="1" w:unhideWhenUsed="1"/>
-    <w:lsdException w:name="Unresolved Mention" w:semiHidden="1" w:unhideWhenUsed="1"/>
-    <w:lsdException w:name="Smart Link" w:semiHidden="1" w:unhideWhenUsed="1"/>
   </w:latentStyles>
   <w:style w:type="paragraph" w:default="1" w:styleId="Normal">
     <w:name w:val="Normal"/>
@@ -1453,17 +1206,6 @@
     <w:name w:val="yiv4413469875gmail-eop"/>
     <w:basedOn w:val="DefaultParagraphFont"/>
     <w:rsid w:val="001D3ADE"/>
-  </w:style>
-  <w:style w:type="paragraph" w:styleId="ListParagraph">
-    <w:name w:val="List Paragraph"/>
-    <w:basedOn w:val="Normal"/>
-    <w:uiPriority w:val="34"/>
-    <w:qFormat/>
-    <w:rsid w:val="00F22852"/>
-    <w:pPr>
-      <w:ind w:left="720"/>
-      <w:contextualSpacing/>
-    </w:pPr>
   </w:style>
 </w:styles>
 </file>

</xml_diff>